<commit_message>
add graphs for students
</commit_message>
<xml_diff>
--- a/project_docs/Baseline Evaluation Report PES.docx
+++ b/project_docs/Baseline Evaluation Report PES.docx
@@ -45,8 +45,79 @@
           <w:color w:val="6B6463"/>
           <w:shd w:val="clear" w:color="auto" w:fill="FFFFFF"/>
         </w:rPr>
-        <w:t>Payment for Ecosystem Services (PES) to Protect Mangroves in Bondeau, Nippes, Haiti”. According to the project document, its general objective is to “protect mangrove ecosystems in Bondeau, Nippes</w:t>
-      </w:r>
+        <w:t xml:space="preserve">Payment for Ecosystem Services (PES) to Protect Mangroves in </w:t>
+      </w:r>
+      <w:proofErr w:type="spellStart"/>
+      <w:r>
+        <w:rPr>
+          <w:rStyle w:val="normaltextrun"/>
+          <w:rFonts w:ascii="Calibri Light" w:hAnsi="Calibri Light" w:cs="Calibri Light"/>
+          <w:color w:val="6B6463"/>
+          <w:shd w:val="clear" w:color="auto" w:fill="FFFFFF"/>
+        </w:rPr>
+        <w:t>Bondeau</w:t>
+      </w:r>
+      <w:proofErr w:type="spellEnd"/>
+      <w:r>
+        <w:rPr>
+          <w:rStyle w:val="normaltextrun"/>
+          <w:rFonts w:ascii="Calibri Light" w:hAnsi="Calibri Light" w:cs="Calibri Light"/>
+          <w:color w:val="6B6463"/>
+          <w:shd w:val="clear" w:color="auto" w:fill="FFFFFF"/>
+        </w:rPr>
+        <w:t xml:space="preserve">, </w:t>
+      </w:r>
+      <w:proofErr w:type="spellStart"/>
+      <w:r>
+        <w:rPr>
+          <w:rStyle w:val="normaltextrun"/>
+          <w:rFonts w:ascii="Calibri Light" w:hAnsi="Calibri Light" w:cs="Calibri Light"/>
+          <w:color w:val="6B6463"/>
+          <w:shd w:val="clear" w:color="auto" w:fill="FFFFFF"/>
+        </w:rPr>
+        <w:t>Nippes</w:t>
+      </w:r>
+      <w:proofErr w:type="spellEnd"/>
+      <w:r>
+        <w:rPr>
+          <w:rStyle w:val="normaltextrun"/>
+          <w:rFonts w:ascii="Calibri Light" w:hAnsi="Calibri Light" w:cs="Calibri Light"/>
+          <w:color w:val="6B6463"/>
+          <w:shd w:val="clear" w:color="auto" w:fill="FFFFFF"/>
+        </w:rPr>
+        <w:t xml:space="preserve">, Haiti”. According to the project document, its general objective is to “protect mangrove ecosystems in </w:t>
+      </w:r>
+      <w:proofErr w:type="spellStart"/>
+      <w:r>
+        <w:rPr>
+          <w:rStyle w:val="normaltextrun"/>
+          <w:rFonts w:ascii="Calibri Light" w:hAnsi="Calibri Light" w:cs="Calibri Light"/>
+          <w:color w:val="6B6463"/>
+          <w:shd w:val="clear" w:color="auto" w:fill="FFFFFF"/>
+        </w:rPr>
+        <w:t>Bondeau</w:t>
+      </w:r>
+      <w:proofErr w:type="spellEnd"/>
+      <w:r>
+        <w:rPr>
+          <w:rStyle w:val="normaltextrun"/>
+          <w:rFonts w:ascii="Calibri Light" w:hAnsi="Calibri Light" w:cs="Calibri Light"/>
+          <w:color w:val="6B6463"/>
+          <w:shd w:val="clear" w:color="auto" w:fill="FFFFFF"/>
+        </w:rPr>
+        <w:t xml:space="preserve">, </w:t>
+      </w:r>
+      <w:proofErr w:type="spellStart"/>
+      <w:r>
+        <w:rPr>
+          <w:rStyle w:val="normaltextrun"/>
+          <w:rFonts w:ascii="Calibri Light" w:hAnsi="Calibri Light" w:cs="Calibri Light"/>
+          <w:color w:val="6B6463"/>
+          <w:shd w:val="clear" w:color="auto" w:fill="FFFFFF"/>
+        </w:rPr>
+        <w:t>Nippes</w:t>
+      </w:r>
+      <w:proofErr w:type="spellEnd"/>
       <w:r>
         <w:rPr>
           <w:rStyle w:val="normaltextrun"/>
@@ -117,7 +188,27 @@
           <w:color w:val="6B6463"/>
           <w:shd w:val="clear" w:color="auto" w:fill="FFFFFF"/>
         </w:rPr>
-        <w:t xml:space="preserve"> improve farming techniques in Paillant which has a direct effect on the mangrove and fish population in the seaside. This approach </w:t>
+        <w:t xml:space="preserve"> improve farming techniques in </w:t>
+      </w:r>
+      <w:proofErr w:type="spellStart"/>
+      <w:r>
+        <w:rPr>
+          <w:rStyle w:val="normaltextrun"/>
+          <w:rFonts w:ascii="Calibri Light" w:hAnsi="Calibri Light" w:cs="Calibri Light"/>
+          <w:color w:val="6B6463"/>
+          <w:shd w:val="clear" w:color="auto" w:fill="FFFFFF"/>
+        </w:rPr>
+        <w:t>Paillant</w:t>
+      </w:r>
+      <w:proofErr w:type="spellEnd"/>
+      <w:r>
+        <w:rPr>
+          <w:rStyle w:val="normaltextrun"/>
+          <w:rFonts w:ascii="Calibri Light" w:hAnsi="Calibri Light" w:cs="Calibri Light"/>
+          <w:color w:val="6B6463"/>
+          <w:shd w:val="clear" w:color="auto" w:fill="FFFFFF"/>
+        </w:rPr>
+        <w:t xml:space="preserve"> which has a direct effect on the mangrove and fish population in the seaside. This approach </w:t>
       </w:r>
       <w:r>
         <w:rPr>
@@ -135,7 +226,27 @@
           <w:color w:val="6B6463"/>
           <w:shd w:val="clear" w:color="auto" w:fill="FFFFFF"/>
         </w:rPr>
-        <w:t xml:space="preserve"> that with support to improve climate-adapted fishing and agricultural livelihoods, and the mobilization of youth in an environmental stewardship campaign, coastal mangroves in Bondeau that are critical to marine ecosystems and climate resilience will be protected.</w:t>
+        <w:t xml:space="preserve"> that with support to improve climate-adapted fishing and agricultural livelihoods, and the mobilization of youth in an environmental stewardship campaign, coastal mangroves in </w:t>
+      </w:r>
+      <w:proofErr w:type="spellStart"/>
+      <w:r>
+        <w:rPr>
+          <w:rStyle w:val="normaltextrun"/>
+          <w:rFonts w:ascii="Calibri Light" w:hAnsi="Calibri Light" w:cs="Calibri Light"/>
+          <w:color w:val="6B6463"/>
+          <w:shd w:val="clear" w:color="auto" w:fill="FFFFFF"/>
+        </w:rPr>
+        <w:t>Bondeau</w:t>
+      </w:r>
+      <w:proofErr w:type="spellEnd"/>
+      <w:r>
+        <w:rPr>
+          <w:rStyle w:val="normaltextrun"/>
+          <w:rFonts w:ascii="Calibri Light" w:hAnsi="Calibri Light" w:cs="Calibri Light"/>
+          <w:color w:val="6B6463"/>
+          <w:shd w:val="clear" w:color="auto" w:fill="FFFFFF"/>
+        </w:rPr>
+        <w:t xml:space="preserve"> that are critical to marine ecosystems and climate resilience will be protected.</w:t>
       </w:r>
       <w:r>
         <w:rPr>
@@ -311,7 +422,27 @@
           <w:color w:val="6B6463"/>
           <w:shd w:val="clear" w:color="auto" w:fill="FFFFFF"/>
         </w:rPr>
-        <w:t>Livelihoods of fishers and farmers in Bondeau are improved by the end of the project.</w:t>
+        <w:t xml:space="preserve">Livelihoods of fishers and farmers in </w:t>
+      </w:r>
+      <w:proofErr w:type="spellStart"/>
+      <w:r>
+        <w:rPr>
+          <w:rStyle w:val="normaltextrun"/>
+          <w:rFonts w:ascii="Calibri Light" w:hAnsi="Calibri Light" w:cs="Calibri Light"/>
+          <w:color w:val="6B6463"/>
+          <w:shd w:val="clear" w:color="auto" w:fill="FFFFFF"/>
+        </w:rPr>
+        <w:t>Bondeau</w:t>
+      </w:r>
+      <w:proofErr w:type="spellEnd"/>
+      <w:r>
+        <w:rPr>
+          <w:rStyle w:val="normaltextrun"/>
+          <w:rFonts w:ascii="Calibri Light" w:hAnsi="Calibri Light" w:cs="Calibri Light"/>
+          <w:color w:val="6B6463"/>
+          <w:shd w:val="clear" w:color="auto" w:fill="FFFFFF"/>
+        </w:rPr>
+        <w:t xml:space="preserve"> are improved by the end of the project.</w:t>
       </w:r>
     </w:p>
     <w:p>
@@ -920,7 +1051,27 @@
           <w:color w:val="6B6463"/>
           <w:shd w:val="clear" w:color="auto" w:fill="FFFFFF"/>
         </w:rPr>
-        <w:t xml:space="preserve"> qualitative information such as understanding of local authorities of problems related to managing Bondeau mangroves and their willingness to improve the governance and management of natural resources of the area. Thus, we only ha</w:t>
+        <w:t xml:space="preserve"> qualitative information such as understanding of local authorities of problems related to managing </w:t>
+      </w:r>
+      <w:proofErr w:type="spellStart"/>
+      <w:r>
+        <w:rPr>
+          <w:rStyle w:val="normaltextrun"/>
+          <w:rFonts w:ascii="Calibri Light" w:hAnsi="Calibri Light" w:cs="Calibri Light"/>
+          <w:color w:val="6B6463"/>
+          <w:shd w:val="clear" w:color="auto" w:fill="FFFFFF"/>
+        </w:rPr>
+        <w:t>Bondeau</w:t>
+      </w:r>
+      <w:proofErr w:type="spellEnd"/>
+      <w:r>
+        <w:rPr>
+          <w:rStyle w:val="normaltextrun"/>
+          <w:rFonts w:ascii="Calibri Light" w:hAnsi="Calibri Light" w:cs="Calibri Light"/>
+          <w:color w:val="6B6463"/>
+          <w:shd w:val="clear" w:color="auto" w:fill="FFFFFF"/>
+        </w:rPr>
+        <w:t xml:space="preserve"> mangroves and their willingness to improve the governance and management of natural resources of the area. Thus, we only ha</w:t>
       </w:r>
       <w:r>
         <w:rPr>
@@ -974,7 +1125,47 @@
           <w:color w:val="6B6463"/>
           <w:shd w:val="clear" w:color="auto" w:fill="FFFFFF"/>
         </w:rPr>
-        <w:t xml:space="preserve"> on measuring knowledge, attitudes and practices of the targeted students, fishers and farmers about Bondeau mangroves, mountain soil management and environment protection. The survey </w:t>
+        <w:t xml:space="preserve"> on measuring knowledge, attitudes and practices of the targeted students, </w:t>
+      </w:r>
+      <w:proofErr w:type="gramStart"/>
+      <w:r>
+        <w:rPr>
+          <w:rStyle w:val="normaltextrun"/>
+          <w:rFonts w:ascii="Calibri Light" w:hAnsi="Calibri Light" w:cs="Calibri Light"/>
+          <w:color w:val="6B6463"/>
+          <w:shd w:val="clear" w:color="auto" w:fill="FFFFFF"/>
+        </w:rPr>
+        <w:t>fishers</w:t>
+      </w:r>
+      <w:proofErr w:type="gramEnd"/>
+      <w:r>
+        <w:rPr>
+          <w:rStyle w:val="normaltextrun"/>
+          <w:rFonts w:ascii="Calibri Light" w:hAnsi="Calibri Light" w:cs="Calibri Light"/>
+          <w:color w:val="6B6463"/>
+          <w:shd w:val="clear" w:color="auto" w:fill="FFFFFF"/>
+        </w:rPr>
+        <w:t xml:space="preserve"> and farmers about </w:t>
+      </w:r>
+      <w:proofErr w:type="spellStart"/>
+      <w:r>
+        <w:rPr>
+          <w:rStyle w:val="normaltextrun"/>
+          <w:rFonts w:ascii="Calibri Light" w:hAnsi="Calibri Light" w:cs="Calibri Light"/>
+          <w:color w:val="6B6463"/>
+          <w:shd w:val="clear" w:color="auto" w:fill="FFFFFF"/>
+        </w:rPr>
+        <w:t>Bondeau</w:t>
+      </w:r>
+      <w:proofErr w:type="spellEnd"/>
+      <w:r>
+        <w:rPr>
+          <w:rStyle w:val="normaltextrun"/>
+          <w:rFonts w:ascii="Calibri Light" w:hAnsi="Calibri Light" w:cs="Calibri Light"/>
+          <w:color w:val="6B6463"/>
+          <w:shd w:val="clear" w:color="auto" w:fill="FFFFFF"/>
+        </w:rPr>
+        <w:t xml:space="preserve"> mangroves, mountain soil management and environment protection. The survey </w:t>
       </w:r>
       <w:r>
         <w:rPr>
@@ -1179,19 +1370,89 @@
         <w:rPr>
           <w:rFonts w:ascii="Calibri Light" w:eastAsia="Calibri Light" w:hAnsi="Calibri Light" w:cs="Calibri Light"/>
         </w:rPr>
-        <w:t>J/P Haitian Relief Organization (J/P HRO) through the Haiti Take Roots (HTR) initiative will be implementing the project titled: Payment for Ecosystem Services (PES) to Protect Mangroves in Bondeau, Nippes, Haiti, for the next 24 months. Funded by Caribbean Biodiversity Fund in the context of the Ecosystem-Based Adaptation (EbA) Program, the project aims to “protect mangrove ecosystems in Bondeau, Nippes through concrete support to improve fishing and agricultural livelihoods, local capacity building, and a dynamic environmental stewardship campaign”.</w:t>
-      </w:r>
-    </w:p>
-    <w:p>
-      <w:pPr>
+        <w:t xml:space="preserve">J/P Haitian Relief Organization (J/P HRO) through the Haiti Take Roots (HTR) initiative will be implementing the project titled: Payment for Ecosystem Services (PES) to Protect Mangroves in </w:t>
+      </w:r>
+      <w:proofErr w:type="spellStart"/>
+      <w:r>
         <w:rPr>
           <w:rFonts w:ascii="Calibri Light" w:eastAsia="Calibri Light" w:hAnsi="Calibri Light" w:cs="Calibri Light"/>
         </w:rPr>
-      </w:pPr>
+        <w:t>Bondeau</w:t>
+      </w:r>
+      <w:proofErr w:type="spellEnd"/>
       <w:r>
         <w:rPr>
           <w:rFonts w:ascii="Calibri Light" w:eastAsia="Calibri Light" w:hAnsi="Calibri Light" w:cs="Calibri Light"/>
         </w:rPr>
+        <w:t xml:space="preserve">, </w:t>
+      </w:r>
+      <w:proofErr w:type="spellStart"/>
+      <w:r>
+        <w:rPr>
+          <w:rFonts w:ascii="Calibri Light" w:eastAsia="Calibri Light" w:hAnsi="Calibri Light" w:cs="Calibri Light"/>
+        </w:rPr>
+        <w:t>Nippes</w:t>
+      </w:r>
+      <w:proofErr w:type="spellEnd"/>
+      <w:r>
+        <w:rPr>
+          <w:rFonts w:ascii="Calibri Light" w:eastAsia="Calibri Light" w:hAnsi="Calibri Light" w:cs="Calibri Light"/>
+        </w:rPr>
+        <w:t>, Haiti, for the next 24 months. Funded by Caribbean Biodiversity Fund in the context of the Ecosystem-Based Adaptation (</w:t>
+      </w:r>
+      <w:proofErr w:type="spellStart"/>
+      <w:r>
+        <w:rPr>
+          <w:rFonts w:ascii="Calibri Light" w:eastAsia="Calibri Light" w:hAnsi="Calibri Light" w:cs="Calibri Light"/>
+        </w:rPr>
+        <w:t>EbA</w:t>
+      </w:r>
+      <w:proofErr w:type="spellEnd"/>
+      <w:r>
+        <w:rPr>
+          <w:rFonts w:ascii="Calibri Light" w:eastAsia="Calibri Light" w:hAnsi="Calibri Light" w:cs="Calibri Light"/>
+        </w:rPr>
+        <w:t xml:space="preserve">) Program, the project aims to “protect mangrove ecosystems in </w:t>
+      </w:r>
+      <w:proofErr w:type="spellStart"/>
+      <w:r>
+        <w:rPr>
+          <w:rFonts w:ascii="Calibri Light" w:eastAsia="Calibri Light" w:hAnsi="Calibri Light" w:cs="Calibri Light"/>
+        </w:rPr>
+        <w:t>Bondeau</w:t>
+      </w:r>
+      <w:proofErr w:type="spellEnd"/>
+      <w:r>
+        <w:rPr>
+          <w:rFonts w:ascii="Calibri Light" w:eastAsia="Calibri Light" w:hAnsi="Calibri Light" w:cs="Calibri Light"/>
+        </w:rPr>
+        <w:t xml:space="preserve">, </w:t>
+      </w:r>
+      <w:proofErr w:type="spellStart"/>
+      <w:r>
+        <w:rPr>
+          <w:rFonts w:ascii="Calibri Light" w:eastAsia="Calibri Light" w:hAnsi="Calibri Light" w:cs="Calibri Light"/>
+        </w:rPr>
+        <w:t>Nippes</w:t>
+      </w:r>
+      <w:proofErr w:type="spellEnd"/>
+      <w:r>
+        <w:rPr>
+          <w:rFonts w:ascii="Calibri Light" w:eastAsia="Calibri Light" w:hAnsi="Calibri Light" w:cs="Calibri Light"/>
+        </w:rPr>
+        <w:t xml:space="preserve"> through concrete support to improve fishing and agricultural livelihoods, local capacity building, and a dynamic environmental stewardship campaign”.</w:t>
+      </w:r>
+    </w:p>
+    <w:p>
+      <w:pPr>
+        <w:rPr>
+          <w:rFonts w:ascii="Calibri Light" w:eastAsia="Calibri Light" w:hAnsi="Calibri Light" w:cs="Calibri Light"/>
+        </w:rPr>
+      </w:pPr>
+      <w:r>
+        <w:rPr>
+          <w:rFonts w:ascii="Calibri Light" w:eastAsia="Calibri Light" w:hAnsi="Calibri Light" w:cs="Calibri Light"/>
+        </w:rPr>
         <w:t>More than 70% of the tropical coastline is covered by mangrove forests (Raven et al., 2009). In the Tropical and Subtropical region, mangrove forests are the equivalent of salt mar</w:t>
       </w:r>
       <w:r>
@@ -1216,20 +1477,21 @@
         <w:rPr>
           <w:rFonts w:ascii="Calibri Light" w:eastAsia="Calibri Light" w:hAnsi="Calibri Light" w:cs="Calibri Light"/>
         </w:rPr>
-        <w:t xml:space="preserve">species thriving in the sea and feed them when needed. They are good nesting sites for birds. In addition, mangrove ecosystem play an important role in protecting coastline against erosion and inundation (MARIO et al. 2015). They help stabilize and protect the coastline against natural hazards such as Tsunami. Mangroves ecosystems help filtering water going down into the deep sea and stop the pollutants from going further. By providing food, materials, and protection to human through its numerous ecosystem services the importance of mangroves seems undeniable. However, its global coverage is seriously decreasing in the last decades. </w:t>
-      </w:r>
-    </w:p>
-    <w:p>
-      <w:pPr>
+        <w:t xml:space="preserve">species thriving in the sea and feed them when needed. They are good nesting sites for birds. In addition, mangrove ecosystem play an important role in protecting coastline against erosion and inundation (MARIO et al. 2015). They help stabilize and protect the coastline against natural hazards such as Tsunami. </w:t>
+      </w:r>
+      <w:proofErr w:type="gramStart"/>
+      <w:r>
         <w:rPr>
           <w:rFonts w:ascii="Calibri Light" w:eastAsia="Calibri Light" w:hAnsi="Calibri Light" w:cs="Calibri Light"/>
         </w:rPr>
-      </w:pPr>
+        <w:t>Mangroves</w:t>
+      </w:r>
+      <w:proofErr w:type="gramEnd"/>
       <w:r>
         <w:rPr>
           <w:rFonts w:ascii="Calibri Light" w:eastAsia="Calibri Light" w:hAnsi="Calibri Light" w:cs="Calibri Light"/>
         </w:rPr>
-        <w:t xml:space="preserve">Human activities such as farming in the adjacent mountain of watershed environments are among the most common factors that cause continuous degradation of downstream mangrove ecosystems. Adding to those factors, climate change is making things even worse. That is the situation of most mangrove ecosystems in Haiti where mangrove forests are destroyed for charcoal production, usage of wood as energy source, salt pans construction, beach and urbanization project, etc. The Bondeau mangroves is part of a watershed where the effects of bad use of land up stream combined with climate change effects are evident for decades. Due to uncontrolled erosion reducing soil productivity and causing continual decrease in harvests, the population of Surrounding Mountain of Bondeau move down to the sea level to find economic opportunities increasing pressure on the existing yet limited resources of the area. On the other hand, fishers are facing challenges as uncontrolled sedimentation chokes mangroves, changing the coastal ecosystem etc. </w:t>
+        <w:t xml:space="preserve"> ecosystems help filtering water going down into the deep sea and stop the pollutants from going further. By providing food, materials, and protection to human through its numerous ecosystem services the importance of mangroves seems undeniable. However, its global coverage is seriously decreasing in the last decades. </w:t>
       </w:r>
     </w:p>
     <w:p>
@@ -1242,6 +1504,61 @@
         <w:rPr>
           <w:rFonts w:ascii="Calibri Light" w:eastAsia="Calibri Light" w:hAnsi="Calibri Light" w:cs="Calibri Light"/>
         </w:rPr>
+        <w:t xml:space="preserve">Human activities such as farming in the adjacent mountain of watershed environments are among the most common factors that cause continuous degradation of downstream mangrove ecosystems. Adding to those factors, climate change is making things even worse. That is the situation of most mangrove ecosystems in Haiti where mangrove forests are destroyed for charcoal production, usage of wood as energy source, salt pans construction, </w:t>
+      </w:r>
+      <w:proofErr w:type="gramStart"/>
+      <w:r>
+        <w:rPr>
+          <w:rFonts w:ascii="Calibri Light" w:eastAsia="Calibri Light" w:hAnsi="Calibri Light" w:cs="Calibri Light"/>
+        </w:rPr>
+        <w:t>beach</w:t>
+      </w:r>
+      <w:proofErr w:type="gramEnd"/>
+      <w:r>
+        <w:rPr>
+          <w:rFonts w:ascii="Calibri Light" w:eastAsia="Calibri Light" w:hAnsi="Calibri Light" w:cs="Calibri Light"/>
+        </w:rPr>
+        <w:t xml:space="preserve"> and urbanization project, etc. The </w:t>
+      </w:r>
+      <w:proofErr w:type="spellStart"/>
+      <w:r>
+        <w:rPr>
+          <w:rFonts w:ascii="Calibri Light" w:eastAsia="Calibri Light" w:hAnsi="Calibri Light" w:cs="Calibri Light"/>
+        </w:rPr>
+        <w:t>Bondeau</w:t>
+      </w:r>
+      <w:proofErr w:type="spellEnd"/>
+      <w:r>
+        <w:rPr>
+          <w:rFonts w:ascii="Calibri Light" w:eastAsia="Calibri Light" w:hAnsi="Calibri Light" w:cs="Calibri Light"/>
+        </w:rPr>
+        <w:t xml:space="preserve"> mangroves is part of a watershed where the effects of bad use of land up stream combined with climate change effects are evident for decades. Due to uncontrolled erosion reducing soil productivity and causing continual decrease in harvests, the population of Surrounding Mountain of </w:t>
+      </w:r>
+      <w:proofErr w:type="spellStart"/>
+      <w:r>
+        <w:rPr>
+          <w:rFonts w:ascii="Calibri Light" w:eastAsia="Calibri Light" w:hAnsi="Calibri Light" w:cs="Calibri Light"/>
+        </w:rPr>
+        <w:t>Bondeau</w:t>
+      </w:r>
+      <w:proofErr w:type="spellEnd"/>
+      <w:r>
+        <w:rPr>
+          <w:rFonts w:ascii="Calibri Light" w:eastAsia="Calibri Light" w:hAnsi="Calibri Light" w:cs="Calibri Light"/>
+        </w:rPr>
+        <w:t xml:space="preserve"> move down to the sea level to find economic opportunities increasing pressure on the existing yet limited resources of the area. On the other hand, fishers are facing challenges as uncontrolled sedimentation chokes mangroves, changing the coastal ecosystem etc. </w:t>
+      </w:r>
+    </w:p>
+    <w:p>
+      <w:pPr>
+        <w:rPr>
+          <w:rFonts w:ascii="Calibri Light" w:eastAsia="Calibri Light" w:hAnsi="Calibri Light" w:cs="Calibri Light"/>
+        </w:rPr>
+      </w:pPr>
+      <w:r>
+        <w:rPr>
+          <w:rFonts w:ascii="Calibri Light" w:eastAsia="Calibri Light" w:hAnsi="Calibri Light" w:cs="Calibri Light"/>
+        </w:rPr>
         <w:t>The most important factor to take into consideration in managing mountain lands is the human element.</w:t>
       </w:r>
       <w:r>
@@ -1254,7 +1571,63 @@
         <w:rPr>
           <w:rFonts w:ascii="Calibri Light" w:eastAsia="Calibri Light" w:hAnsi="Calibri Light" w:cs="Calibri Light"/>
         </w:rPr>
-        <w:t>Therefore, many experiences have proven that “mechanical structures, reforestation, and other conservation practices will not achieve many benefits unless the inhabitants of these upland catchment areas are persuaded and given incentives to change from their present ecologically destructive practices such as shifting cultivation to more suitable land use” (Joshi, n.d.). Thus, the Payment for Ecosystems Services (PES) programs are incentive-based that compensate individuals or communities for undertaking actions that increase the provision of ecosystems services. Therefore, the PES to Protect Mangroves in Bondeau will articulate its intervention on an integrated approach from ridge to reef to address climate risks, in order to improve farming techniques in Paillant which has a direct effect on the mangrove and fish population in the seaside. This approach assumes that with support to improve climate-adapted fishing and agricultural livelihoods, and the mobilization of youth in an environmental stewardship campaign, coastal mangroves in Bondeau that are critical to marine ecosystems and climate resilience will be protected.</w:t>
+        <w:t xml:space="preserve">Therefore, many experiences have proven that “mechanical structures, reforestation, and other conservation practices will not achieve many benefits unless the inhabitants of these upland catchment areas are persuaded and given incentives to change from their present ecologically destructive practices such as shifting cultivation to more suitable land use” (Joshi, n.d.). Thus, the Payment for Ecosystems Services (PES) programs are incentive-based that compensate individuals or communities for undertaking actions that increase the provision of ecosystems services. Therefore, the PES to Protect Mangroves in </w:t>
+      </w:r>
+      <w:proofErr w:type="spellStart"/>
+      <w:r>
+        <w:rPr>
+          <w:rFonts w:ascii="Calibri Light" w:eastAsia="Calibri Light" w:hAnsi="Calibri Light" w:cs="Calibri Light"/>
+        </w:rPr>
+        <w:t>Bondeau</w:t>
+      </w:r>
+      <w:proofErr w:type="spellEnd"/>
+      <w:r>
+        <w:rPr>
+          <w:rFonts w:ascii="Calibri Light" w:eastAsia="Calibri Light" w:hAnsi="Calibri Light" w:cs="Calibri Light"/>
+        </w:rPr>
+        <w:t xml:space="preserve"> will articulate its intervention on an integrated approach from ridge to reef to address climate risks, </w:t>
+      </w:r>
+      <w:proofErr w:type="gramStart"/>
+      <w:r>
+        <w:rPr>
+          <w:rFonts w:ascii="Calibri Light" w:eastAsia="Calibri Light" w:hAnsi="Calibri Light" w:cs="Calibri Light"/>
+        </w:rPr>
+        <w:t>in order to</w:t>
+      </w:r>
+      <w:proofErr w:type="gramEnd"/>
+      <w:r>
+        <w:rPr>
+          <w:rFonts w:ascii="Calibri Light" w:eastAsia="Calibri Light" w:hAnsi="Calibri Light" w:cs="Calibri Light"/>
+        </w:rPr>
+        <w:t xml:space="preserve"> improve farming techniques in </w:t>
+      </w:r>
+      <w:proofErr w:type="spellStart"/>
+      <w:r>
+        <w:rPr>
+          <w:rFonts w:ascii="Calibri Light" w:eastAsia="Calibri Light" w:hAnsi="Calibri Light" w:cs="Calibri Light"/>
+        </w:rPr>
+        <w:t>Paillant</w:t>
+      </w:r>
+      <w:proofErr w:type="spellEnd"/>
+      <w:r>
+        <w:rPr>
+          <w:rFonts w:ascii="Calibri Light" w:eastAsia="Calibri Light" w:hAnsi="Calibri Light" w:cs="Calibri Light"/>
+        </w:rPr>
+        <w:t xml:space="preserve"> which has a direct effect on the mangrove and fish population in the seaside. This approach assumes that with support to improve climate-adapted fishing and agricultural livelihoods, and the mobilization of youth in an environmental stewardship campaign, coastal mangroves in </w:t>
+      </w:r>
+      <w:proofErr w:type="spellStart"/>
+      <w:r>
+        <w:rPr>
+          <w:rFonts w:ascii="Calibri Light" w:eastAsia="Calibri Light" w:hAnsi="Calibri Light" w:cs="Calibri Light"/>
+        </w:rPr>
+        <w:t>Bondeau</w:t>
+      </w:r>
+      <w:proofErr w:type="spellEnd"/>
+      <w:r>
+        <w:rPr>
+          <w:rFonts w:ascii="Calibri Light" w:eastAsia="Calibri Light" w:hAnsi="Calibri Light" w:cs="Calibri Light"/>
+        </w:rPr>
+        <w:t xml:space="preserve"> that are critical to marine ecosystems and climate resilience will be protected.</w:t>
       </w:r>
     </w:p>
     <w:p>
@@ -1365,7 +1738,27 @@
           <w:sz w:val="22"/>
           <w:szCs w:val="22"/>
         </w:rPr>
-        <w:t>population, cultures(crops), topography, base of the local econmy, the local dynamic…</w:t>
+        <w:t xml:space="preserve">population, cultures(crops), topography, base of the local </w:t>
+      </w:r>
+      <w:proofErr w:type="spellStart"/>
+      <w:r>
+        <w:rPr>
+          <w:rStyle w:val="normaltextrun"/>
+          <w:rFonts w:ascii="Calibri Light" w:eastAsiaTheme="majorEastAsia" w:hAnsi="Calibri Light" w:cs="Calibri Light"/>
+          <w:sz w:val="22"/>
+          <w:szCs w:val="22"/>
+        </w:rPr>
+        <w:t>econmy</w:t>
+      </w:r>
+      <w:proofErr w:type="spellEnd"/>
+      <w:r>
+        <w:rPr>
+          <w:rStyle w:val="normaltextrun"/>
+          <w:rFonts w:ascii="Calibri Light" w:eastAsiaTheme="majorEastAsia" w:hAnsi="Calibri Light" w:cs="Calibri Light"/>
+          <w:sz w:val="22"/>
+          <w:szCs w:val="22"/>
+        </w:rPr>
+        <w:t>, the local dynamic…</w:t>
       </w:r>
       <w:r>
         <w:rPr>
@@ -1415,23 +1808,45 @@
           <w:szCs w:val="22"/>
           <w:lang w:val="en"/>
         </w:rPr>
-        <w:t>Due to continuous degradation of mangroves ecosystem etc…</w:t>
-      </w:r>
+        <w:t xml:space="preserve">Due to continuous degradation of mangroves ecosystem </w:t>
+      </w:r>
+      <w:proofErr w:type="spellStart"/>
       <w:r>
         <w:rPr>
           <w:rStyle w:val="normaltextrun"/>
           <w:rFonts w:ascii="Calibri Light" w:eastAsiaTheme="majorEastAsia" w:hAnsi="Calibri Light" w:cs="Calibri Light"/>
           <w:sz w:val="22"/>
           <w:szCs w:val="22"/>
-        </w:rPr>
-        <w:t>.</w:t>
-      </w:r>
+          <w:lang w:val="en"/>
+        </w:rPr>
+        <w:t>etc</w:t>
+      </w:r>
+      <w:proofErr w:type="spellEnd"/>
       <w:r>
         <w:rPr>
           <w:rStyle w:val="normaltextrun"/>
           <w:rFonts w:ascii="Calibri Light" w:eastAsiaTheme="majorEastAsia" w:hAnsi="Calibri Light" w:cs="Calibri Light"/>
           <w:sz w:val="22"/>
           <w:szCs w:val="22"/>
+          <w:lang w:val="en"/>
+        </w:rPr>
+        <w:t>…</w:t>
+      </w:r>
+      <w:r>
+        <w:rPr>
+          <w:rStyle w:val="normaltextrun"/>
+          <w:rFonts w:ascii="Calibri Light" w:eastAsiaTheme="majorEastAsia" w:hAnsi="Calibri Light" w:cs="Calibri Light"/>
+          <w:sz w:val="22"/>
+          <w:szCs w:val="22"/>
+        </w:rPr>
+        <w:t>.</w:t>
+      </w:r>
+      <w:r>
+        <w:rPr>
+          <w:rStyle w:val="normaltextrun"/>
+          <w:rFonts w:ascii="Calibri Light" w:eastAsiaTheme="majorEastAsia" w:hAnsi="Calibri Light" w:cs="Calibri Light"/>
+          <w:sz w:val="22"/>
+          <w:szCs w:val="22"/>
         </w:rPr>
         <w:t> </w:t>
       </w:r>
@@ -1521,19 +1936,47 @@
         <w:rPr>
           <w:rFonts w:ascii="Calibri Light" w:eastAsia="Calibri Light" w:hAnsi="Calibri Light" w:cs="Calibri Light"/>
         </w:rPr>
-        <w:t>The Bondeau mangroves are part of a watersheds with a complex ecological system where the impacts of a changing climate have already been felt for decades. Due to uncontrolled erosion reducing soil productivity and causing continual decrease in harvests, the population of Surrounding Mountain of Bondeau move down to the sea level to find economic opportunity increasing pressure on the existing yet limited resources of the area. On the other hand, fishers are facing challenges as uncontrolled sedimentation chokes mangroves, changing the coastal ecosystem etc.</w:t>
-      </w:r>
-    </w:p>
-    <w:p>
-      <w:pPr>
+        <w:t xml:space="preserve">The </w:t>
+      </w:r>
+      <w:proofErr w:type="spellStart"/>
+      <w:r>
         <w:rPr>
           <w:rFonts w:ascii="Calibri Light" w:eastAsia="Calibri Light" w:hAnsi="Calibri Light" w:cs="Calibri Light"/>
         </w:rPr>
-      </w:pPr>
+        <w:t>Bondeau</w:t>
+      </w:r>
+      <w:proofErr w:type="spellEnd"/>
       <w:r>
         <w:rPr>
           <w:rFonts w:ascii="Calibri Light" w:eastAsia="Calibri Light" w:hAnsi="Calibri Light" w:cs="Calibri Light"/>
         </w:rPr>
+        <w:t xml:space="preserve"> mangroves are part of a watersheds with a complex ecological system where the impacts of a changing climate have already been felt for decades. Due to uncontrolled erosion reducing soil productivity and causing continual decrease in harvests, the population of Surrounding Mountain of </w:t>
+      </w:r>
+      <w:proofErr w:type="spellStart"/>
+      <w:r>
+        <w:rPr>
+          <w:rFonts w:ascii="Calibri Light" w:eastAsia="Calibri Light" w:hAnsi="Calibri Light" w:cs="Calibri Light"/>
+        </w:rPr>
+        <w:t>Bondeau</w:t>
+      </w:r>
+      <w:proofErr w:type="spellEnd"/>
+      <w:r>
+        <w:rPr>
+          <w:rFonts w:ascii="Calibri Light" w:eastAsia="Calibri Light" w:hAnsi="Calibri Light" w:cs="Calibri Light"/>
+        </w:rPr>
+        <w:t xml:space="preserve"> move down to the sea level to find economic opportunity increasing pressure on the existing yet limited resources of the area. On the other hand, fishers are facing challenges as uncontrolled sedimentation chokes mangroves, changing the coastal ecosystem etc.</w:t>
+      </w:r>
+    </w:p>
+    <w:p>
+      <w:pPr>
+        <w:rPr>
+          <w:rFonts w:ascii="Calibri Light" w:eastAsia="Calibri Light" w:hAnsi="Calibri Light" w:cs="Calibri Light"/>
+        </w:rPr>
+      </w:pPr>
+      <w:r>
+        <w:rPr>
+          <w:rFonts w:ascii="Calibri Light" w:eastAsia="Calibri Light" w:hAnsi="Calibri Light" w:cs="Calibri Light"/>
+        </w:rPr>
         <w:t xml:space="preserve">J/P HRO’s participatory assessments in 2017-18 and workshops in May 2019 revealed that the community understands the importance of mangroves both as a refuge for aquatic species that are critical for fishing livelihoods </w:t>
       </w:r>
       <w:r>
@@ -1546,50 +1989,106 @@
         <w:rPr>
           <w:rFonts w:ascii="Calibri Light" w:eastAsia="Calibri Light" w:hAnsi="Calibri Light" w:cs="Calibri Light"/>
         </w:rPr>
-        <w:t xml:space="preserve"> for protection during harsh weather. However, in the face of financial hardship, people living in Bondeau frequently use the mangroves as a source of supplemental income by cutting them to make charcoal.</w:t>
-      </w:r>
-    </w:p>
-    <w:p>
-      <w:pPr>
+        <w:t xml:space="preserve"> for protection during harsh weather. However, in the face of financial hardship, people living in </w:t>
+      </w:r>
+      <w:proofErr w:type="spellStart"/>
+      <w:r>
         <w:rPr>
           <w:rFonts w:ascii="Calibri Light" w:eastAsia="Calibri Light" w:hAnsi="Calibri Light" w:cs="Calibri Light"/>
         </w:rPr>
-      </w:pPr>
+        <w:t>Bondeau</w:t>
+      </w:r>
+      <w:proofErr w:type="spellEnd"/>
       <w:r>
         <w:rPr>
           <w:rFonts w:ascii="Calibri Light" w:eastAsia="Calibri Light" w:hAnsi="Calibri Light" w:cs="Calibri Light"/>
         </w:rPr>
+        <w:t xml:space="preserve"> frequently use the mangroves as a source of supplemental income by cutting them to make charcoal.</w:t>
+      </w:r>
+    </w:p>
+    <w:p>
+      <w:pPr>
+        <w:rPr>
+          <w:rFonts w:ascii="Calibri Light" w:eastAsia="Calibri Light" w:hAnsi="Calibri Light" w:cs="Calibri Light"/>
+        </w:rPr>
+      </w:pPr>
+      <w:r>
+        <w:rPr>
+          <w:rFonts w:ascii="Calibri Light" w:eastAsia="Calibri Light" w:hAnsi="Calibri Light" w:cs="Calibri Light"/>
+        </w:rPr>
         <w:t>Thus, t</w:t>
       </w:r>
       <w:r>
         <w:rPr>
           <w:rFonts w:ascii="Calibri Light" w:eastAsia="Calibri Light" w:hAnsi="Calibri Light" w:cs="Calibri Light"/>
         </w:rPr>
-        <w:t xml:space="preserve">he PES to Protect Mangroves in Bondeau will articulate its intervention on an integrated approach from ridge to reef to address climate risk, </w:t>
-      </w:r>
+        <w:t xml:space="preserve">he PES to Protect Mangroves in </w:t>
+      </w:r>
+      <w:proofErr w:type="spellStart"/>
       <w:r>
         <w:rPr>
           <w:rFonts w:ascii="Calibri Light" w:eastAsia="Calibri Light" w:hAnsi="Calibri Light" w:cs="Calibri Light"/>
         </w:rPr>
+        <w:t>Bondeau</w:t>
+      </w:r>
+      <w:proofErr w:type="spellEnd"/>
+      <w:r>
+        <w:rPr>
+          <w:rFonts w:ascii="Calibri Light" w:eastAsia="Calibri Light" w:hAnsi="Calibri Light" w:cs="Calibri Light"/>
+        </w:rPr>
+        <w:t xml:space="preserve"> will articulate its intervention on an integrated approach from ridge to reef to address climate risk, </w:t>
+      </w:r>
+      <w:r>
+        <w:rPr>
+          <w:rFonts w:ascii="Calibri Light" w:eastAsia="Calibri Light" w:hAnsi="Calibri Light" w:cs="Calibri Light"/>
+        </w:rPr>
         <w:t>to</w:t>
       </w:r>
       <w:r>
         <w:rPr>
           <w:rFonts w:ascii="Calibri Light" w:eastAsia="Calibri Light" w:hAnsi="Calibri Light" w:cs="Calibri Light"/>
         </w:rPr>
-        <w:t xml:space="preserve"> improve farming techniques in Paillant which has a direct effect on the mangrove and fish population in the seaside. This approach </w:t>
-      </w:r>
+        <w:t xml:space="preserve"> improve farming techniques in </w:t>
+      </w:r>
+      <w:proofErr w:type="spellStart"/>
       <w:r>
         <w:rPr>
           <w:rFonts w:ascii="Calibri Light" w:eastAsia="Calibri Light" w:hAnsi="Calibri Light" w:cs="Calibri Light"/>
         </w:rPr>
+        <w:t>Paillant</w:t>
+      </w:r>
+      <w:proofErr w:type="spellEnd"/>
+      <w:r>
+        <w:rPr>
+          <w:rFonts w:ascii="Calibri Light" w:eastAsia="Calibri Light" w:hAnsi="Calibri Light" w:cs="Calibri Light"/>
+        </w:rPr>
+        <w:t xml:space="preserve"> which has a direct effect on the mangrove and fish population in the seaside. This approach </w:t>
+      </w:r>
+      <w:r>
+        <w:rPr>
+          <w:rFonts w:ascii="Calibri Light" w:eastAsia="Calibri Light" w:hAnsi="Calibri Light" w:cs="Calibri Light"/>
+        </w:rPr>
         <w:t>assumes</w:t>
       </w:r>
       <w:r>
         <w:rPr>
           <w:rFonts w:ascii="Calibri Light" w:eastAsia="Calibri Light" w:hAnsi="Calibri Light" w:cs="Calibri Light"/>
         </w:rPr>
-        <w:t xml:space="preserve"> that with support to improve climate-adapted fishing and agricultural livelihoods, and the mobilization of youth in an environmental stewardship campaign, coastal mangroves in Bondeau that are critical to marine ecosystems and climate resilience will be protected.</w:t>
+        <w:t xml:space="preserve"> that with support to improve climate-adapted fishing and agricultural livelihoods, and the mobilization of youth in an environmental stewardship campaign, coastal mangroves in </w:t>
+      </w:r>
+      <w:proofErr w:type="spellStart"/>
+      <w:r>
+        <w:rPr>
+          <w:rFonts w:ascii="Calibri Light" w:eastAsia="Calibri Light" w:hAnsi="Calibri Light" w:cs="Calibri Light"/>
+        </w:rPr>
+        <w:t>Bondeau</w:t>
+      </w:r>
+      <w:proofErr w:type="spellEnd"/>
+      <w:r>
+        <w:rPr>
+          <w:rFonts w:ascii="Calibri Light" w:eastAsia="Calibri Light" w:hAnsi="Calibri Light" w:cs="Calibri Light"/>
+        </w:rPr>
+        <w:t xml:space="preserve"> that are critical to marine ecosystems and climate resilience will be protected.</w:t>
       </w:r>
     </w:p>
     <w:p>
@@ -1894,7 +2393,29 @@
                 <w:sz w:val="16"/>
                 <w:szCs w:val="16"/>
               </w:rPr>
-              <w:t xml:space="preserve">Act.1.1.1 Identify key stakeholders for the project </w:t>
+              <w:t xml:space="preserve">Act.1.1.1 Identify key stakeholders for the </w:t>
+            </w:r>
+            <w:proofErr w:type="gramStart"/>
+            <w:r>
+              <w:rPr>
+                <w:rStyle w:val="normaltextrun"/>
+                <w:rFonts w:ascii="Calibri Light" w:hAnsi="Calibri Light" w:cs="Calibri Light"/>
+                <w:color w:val="000000" w:themeColor="text1"/>
+                <w:sz w:val="16"/>
+                <w:szCs w:val="16"/>
+              </w:rPr>
+              <w:t>project</w:t>
+            </w:r>
+            <w:proofErr w:type="gramEnd"/>
+            <w:r>
+              <w:rPr>
+                <w:rStyle w:val="normaltextrun"/>
+                <w:rFonts w:ascii="Calibri Light" w:hAnsi="Calibri Light" w:cs="Calibri Light"/>
+                <w:color w:val="000000" w:themeColor="text1"/>
+                <w:sz w:val="16"/>
+                <w:szCs w:val="16"/>
+              </w:rPr>
+              <w:t xml:space="preserve"> </w:t>
             </w:r>
           </w:p>
           <w:p>
@@ -1946,7 +2467,27 @@
                 <w:sz w:val="16"/>
                 <w:szCs w:val="16"/>
               </w:rPr>
-              <w:t>Act 1.1.3 Conduct baseline/Endline surveys</w:t>
+              <w:t>Act 1.1.3 Conduct baseline/</w:t>
+            </w:r>
+            <w:proofErr w:type="spellStart"/>
+            <w:r>
+              <w:rPr>
+                <w:rFonts w:ascii="Calibri Light" w:eastAsia="Gill Sans MT" w:hAnsi="Calibri Light" w:cs="Calibri Light"/>
+                <w:color w:val="000000" w:themeColor="text1"/>
+                <w:sz w:val="16"/>
+                <w:szCs w:val="16"/>
+              </w:rPr>
+              <w:t>Endline</w:t>
+            </w:r>
+            <w:proofErr w:type="spellEnd"/>
+            <w:r>
+              <w:rPr>
+                <w:rFonts w:ascii="Calibri Light" w:eastAsia="Gill Sans MT" w:hAnsi="Calibri Light" w:cs="Calibri Light"/>
+                <w:color w:val="000000" w:themeColor="text1"/>
+                <w:sz w:val="16"/>
+                <w:szCs w:val="16"/>
+              </w:rPr>
+              <w:t xml:space="preserve"> surveys</w:t>
             </w:r>
           </w:p>
           <w:p>
@@ -1972,8 +2513,19 @@
                 <w:sz w:val="16"/>
                 <w:szCs w:val="16"/>
               </w:rPr>
-              <w:t>Act.1.1.4 Provide technical support/training to stakeholders</w:t>
+              <w:t xml:space="preserve">Act.1.1.4 Provide technical support/training to </w:t>
             </w:r>
+            <w:proofErr w:type="gramStart"/>
+            <w:r>
+              <w:rPr>
+                <w:rFonts w:ascii="Calibri Light" w:eastAsia="Gill Sans MT" w:hAnsi="Calibri Light" w:cs="Calibri Light"/>
+                <w:color w:val="000000" w:themeColor="text1"/>
+                <w:sz w:val="16"/>
+                <w:szCs w:val="16"/>
+              </w:rPr>
+              <w:t>stakeholders</w:t>
+            </w:r>
+            <w:proofErr w:type="gramEnd"/>
           </w:p>
           <w:p>
             <w:pPr>
@@ -2100,7 +2652,35 @@
                 <w:szCs w:val="16"/>
                 <w:shd w:val="clear" w:color="auto" w:fill="FFFFFF"/>
               </w:rPr>
-              <w:t>Livelihoods of fishers and farmers in Bondeau are improved by the end of the project.</w:t>
+              <w:t xml:space="preserve">Livelihoods of fishers and farmers in </w:t>
+            </w:r>
+            <w:proofErr w:type="spellStart"/>
+            <w:r>
+              <w:rPr>
+                <w:rStyle w:val="normaltextrun"/>
+                <w:rFonts w:ascii="Calibri Light" w:hAnsi="Calibri Light" w:cs="Calibri Light"/>
+                <w:i/>
+                <w:iCs/>
+                <w:color w:val="000000"/>
+                <w:sz w:val="16"/>
+                <w:szCs w:val="16"/>
+                <w:shd w:val="clear" w:color="auto" w:fill="FFFFFF"/>
+              </w:rPr>
+              <w:t>Bondeau</w:t>
+            </w:r>
+            <w:proofErr w:type="spellEnd"/>
+            <w:r>
+              <w:rPr>
+                <w:rStyle w:val="normaltextrun"/>
+                <w:rFonts w:ascii="Calibri Light" w:hAnsi="Calibri Light" w:cs="Calibri Light"/>
+                <w:i/>
+                <w:iCs/>
+                <w:color w:val="000000"/>
+                <w:sz w:val="16"/>
+                <w:szCs w:val="16"/>
+                <w:shd w:val="clear" w:color="auto" w:fill="FFFFFF"/>
+              </w:rPr>
+              <w:t xml:space="preserve"> are improved by the end of the project.</w:t>
             </w:r>
           </w:p>
         </w:tc>
@@ -2183,7 +2763,29 @@
                 <w:szCs w:val="16"/>
                 <w:shd w:val="clear" w:color="auto" w:fill="FFFFFF"/>
               </w:rPr>
-              <w:t>ER2.2 A participatory protection and management plan is adopted for the Bondeau mangroves.</w:t>
+              <w:t xml:space="preserve">ER2.2 A participatory protection and management plan is adopted for the </w:t>
+            </w:r>
+            <w:proofErr w:type="spellStart"/>
+            <w:r>
+              <w:rPr>
+                <w:rFonts w:ascii="Calibri Light" w:hAnsi="Calibri Light" w:cs="Calibri Light"/>
+                <w:color w:val="000000"/>
+                <w:sz w:val="16"/>
+                <w:szCs w:val="16"/>
+                <w:shd w:val="clear" w:color="auto" w:fill="FFFFFF"/>
+              </w:rPr>
+              <w:t>Bondeau</w:t>
+            </w:r>
+            <w:proofErr w:type="spellEnd"/>
+            <w:r>
+              <w:rPr>
+                <w:rFonts w:ascii="Calibri Light" w:hAnsi="Calibri Light" w:cs="Calibri Light"/>
+                <w:color w:val="000000"/>
+                <w:sz w:val="16"/>
+                <w:szCs w:val="16"/>
+                <w:shd w:val="clear" w:color="auto" w:fill="FFFFFF"/>
+              </w:rPr>
+              <w:t xml:space="preserve"> mangroves.</w:t>
             </w:r>
           </w:p>
           <w:p>
@@ -2238,6 +2840,7 @@
               </w:rPr>
               <w:t xml:space="preserve">Ongoing public education changes the narrative about the </w:t>
             </w:r>
+            <w:proofErr w:type="gramStart"/>
             <w:r>
               <w:rPr>
                 <w:rFonts w:ascii="Calibri Light" w:hAnsi="Calibri Light" w:cs="Calibri Light"/>
@@ -2248,6 +2851,7 @@
               </w:rPr>
               <w:t>environment</w:t>
             </w:r>
+            <w:proofErr w:type="gramEnd"/>
           </w:p>
           <w:p>
             <w:pPr>
@@ -2279,7 +2883,29 @@
                 <w:szCs w:val="16"/>
                 <w:shd w:val="clear" w:color="auto" w:fill="FFFFFF"/>
               </w:rPr>
-              <w:t>ER2.4 Improvement in socio-economic resilience of people exposed to the effects of climate change, due to EbA Facility interventions.</w:t>
+              <w:t xml:space="preserve">ER2.4 Improvement in socio-economic resilience of people exposed to the effects of climate change, due to </w:t>
+            </w:r>
+            <w:proofErr w:type="spellStart"/>
+            <w:r>
+              <w:rPr>
+                <w:rFonts w:ascii="Calibri Light" w:hAnsi="Calibri Light" w:cs="Calibri Light"/>
+                <w:color w:val="000000"/>
+                <w:sz w:val="16"/>
+                <w:szCs w:val="16"/>
+                <w:shd w:val="clear" w:color="auto" w:fill="FFFFFF"/>
+              </w:rPr>
+              <w:t>EbA</w:t>
+            </w:r>
+            <w:proofErr w:type="spellEnd"/>
+            <w:r>
+              <w:rPr>
+                <w:rFonts w:ascii="Calibri Light" w:hAnsi="Calibri Light" w:cs="Calibri Light"/>
+                <w:color w:val="000000"/>
+                <w:sz w:val="16"/>
+                <w:szCs w:val="16"/>
+                <w:shd w:val="clear" w:color="auto" w:fill="FFFFFF"/>
+              </w:rPr>
+              <w:t xml:space="preserve"> Facility interventions.</w:t>
             </w:r>
           </w:p>
         </w:tc>
@@ -2308,8 +2934,18 @@
                 <w:sz w:val="16"/>
                 <w:szCs w:val="16"/>
               </w:rPr>
-              <w:t>Act 2.1.1 Establish environment clubs in schools</w:t>
+              <w:t xml:space="preserve">Act 2.1.1 Establish environment clubs in </w:t>
             </w:r>
+            <w:proofErr w:type="gramStart"/>
+            <w:r>
+              <w:rPr>
+                <w:rFonts w:ascii="Calibri Light" w:eastAsia="Gill Sans MT" w:hAnsi="Calibri Light" w:cs="Calibri Light"/>
+                <w:sz w:val="16"/>
+                <w:szCs w:val="16"/>
+              </w:rPr>
+              <w:t>schools</w:t>
+            </w:r>
+            <w:proofErr w:type="gramEnd"/>
           </w:p>
           <w:p>
             <w:pPr>
@@ -2332,8 +2968,38 @@
                 <w:sz w:val="16"/>
                 <w:szCs w:val="16"/>
               </w:rPr>
-              <w:t>Act 2.1.2 Develop research projects in Paillant &amp; Bondeau</w:t>
+              <w:t xml:space="preserve">Act 2.1.2 Develop research projects in </w:t>
             </w:r>
+            <w:proofErr w:type="spellStart"/>
+            <w:r>
+              <w:rPr>
+                <w:rFonts w:ascii="Calibri Light" w:eastAsia="Gill Sans MT" w:hAnsi="Calibri Light" w:cs="Calibri Light"/>
+                <w:sz w:val="16"/>
+                <w:szCs w:val="16"/>
+              </w:rPr>
+              <w:t>Paillant</w:t>
+            </w:r>
+            <w:proofErr w:type="spellEnd"/>
+            <w:r>
+              <w:rPr>
+                <w:rFonts w:ascii="Calibri Light" w:eastAsia="Gill Sans MT" w:hAnsi="Calibri Light" w:cs="Calibri Light"/>
+                <w:sz w:val="16"/>
+                <w:szCs w:val="16"/>
+              </w:rPr>
+              <w:t xml:space="preserve"> &amp; </w:t>
+            </w:r>
+            <w:proofErr w:type="spellStart"/>
+            <w:proofErr w:type="gramStart"/>
+            <w:r>
+              <w:rPr>
+                <w:rFonts w:ascii="Calibri Light" w:eastAsia="Gill Sans MT" w:hAnsi="Calibri Light" w:cs="Calibri Light"/>
+                <w:sz w:val="16"/>
+                <w:szCs w:val="16"/>
+              </w:rPr>
+              <w:t>Bondeau</w:t>
+            </w:r>
+            <w:proofErr w:type="spellEnd"/>
+            <w:proofErr w:type="gramEnd"/>
           </w:p>
           <w:p>
             <w:pPr>
@@ -2356,8 +3022,18 @@
                 <w:sz w:val="16"/>
                 <w:szCs w:val="16"/>
               </w:rPr>
-              <w:t>Act 2.1.3 Students provide ongoing M&amp;E through observation at sites</w:t>
+              <w:t xml:space="preserve">Act 2.1.3 Students provide ongoing M&amp;E through observation at </w:t>
             </w:r>
+            <w:proofErr w:type="gramStart"/>
+            <w:r>
+              <w:rPr>
+                <w:rFonts w:ascii="Calibri Light" w:eastAsia="Gill Sans MT" w:hAnsi="Calibri Light" w:cs="Calibri Light"/>
+                <w:sz w:val="16"/>
+                <w:szCs w:val="16"/>
+              </w:rPr>
+              <w:t>sites</w:t>
+            </w:r>
+            <w:proofErr w:type="gramEnd"/>
           </w:p>
           <w:p>
             <w:pPr>
@@ -2380,8 +3056,18 @@
                 <w:sz w:val="16"/>
                 <w:szCs w:val="16"/>
               </w:rPr>
-              <w:t>Act 2.1.4 Convene stakeholders to dialogue on best practices/lessons learned</w:t>
+              <w:t xml:space="preserve">Act 2.1.4 Convene stakeholders to dialogue on best practices/lessons </w:t>
             </w:r>
+            <w:proofErr w:type="gramStart"/>
+            <w:r>
+              <w:rPr>
+                <w:rFonts w:ascii="Calibri Light" w:eastAsia="Gill Sans MT" w:hAnsi="Calibri Light" w:cs="Calibri Light"/>
+                <w:sz w:val="16"/>
+                <w:szCs w:val="16"/>
+              </w:rPr>
+              <w:t>learned</w:t>
+            </w:r>
+            <w:proofErr w:type="gramEnd"/>
           </w:p>
           <w:p>
             <w:pPr>
@@ -2441,7 +3127,25 @@
                 <w:sz w:val="16"/>
                 <w:szCs w:val="16"/>
               </w:rPr>
-              <w:t>Act 2.2.2 Realize participative workshops to elaborate the management plan for the Bondeau mangrove.</w:t>
+              <w:t xml:space="preserve">Act 2.2.2 Realize participative workshops to elaborate the management plan for the </w:t>
+            </w:r>
+            <w:proofErr w:type="spellStart"/>
+            <w:r>
+              <w:rPr>
+                <w:rFonts w:ascii="Calibri Light" w:eastAsia="Gill Sans MT" w:hAnsi="Calibri Light" w:cs="Calibri Light"/>
+                <w:sz w:val="16"/>
+                <w:szCs w:val="16"/>
+              </w:rPr>
+              <w:t>Bondeau</w:t>
+            </w:r>
+            <w:proofErr w:type="spellEnd"/>
+            <w:r>
+              <w:rPr>
+                <w:rFonts w:ascii="Calibri Light" w:eastAsia="Gill Sans MT" w:hAnsi="Calibri Light" w:cs="Calibri Light"/>
+                <w:sz w:val="16"/>
+                <w:szCs w:val="16"/>
+              </w:rPr>
+              <w:t xml:space="preserve"> mangrove.</w:t>
             </w:r>
           </w:p>
           <w:p>
@@ -2547,7 +3251,27 @@
                 <w:sz w:val="16"/>
                 <w:szCs w:val="16"/>
               </w:rPr>
-              <w:t>Act.2.4.1 Conduct Kwoledge,Aptitude and Practice survey (KAP)</w:t>
+              <w:t xml:space="preserve">Act.2.4.1 Conduct </w:t>
+            </w:r>
+            <w:proofErr w:type="spellStart"/>
+            <w:proofErr w:type="gramStart"/>
+            <w:r>
+              <w:rPr>
+                <w:rFonts w:ascii="Calibri Light" w:hAnsi="Calibri Light" w:cs="Calibri Light"/>
+                <w:sz w:val="16"/>
+                <w:szCs w:val="16"/>
+              </w:rPr>
+              <w:t>Kwoledge,Aptitude</w:t>
+            </w:r>
+            <w:proofErr w:type="spellEnd"/>
+            <w:proofErr w:type="gramEnd"/>
+            <w:r>
+              <w:rPr>
+                <w:rFonts w:ascii="Calibri Light" w:hAnsi="Calibri Light" w:cs="Calibri Light"/>
+                <w:sz w:val="16"/>
+                <w:szCs w:val="16"/>
+              </w:rPr>
+              <w:t xml:space="preserve"> and Practice survey (KAP)</w:t>
             </w:r>
           </w:p>
           <w:p>
@@ -2661,8 +3385,23 @@
                 <w:szCs w:val="16"/>
                 <w:shd w:val="clear" w:color="auto" w:fill="FFFFFF"/>
               </w:rPr>
-              <w:t>ER3.1 Capacity of local fishers is strengthened</w:t>
+              <w:t xml:space="preserve">ER3.1 Capacity of local fishers is </w:t>
             </w:r>
+            <w:proofErr w:type="gramStart"/>
+            <w:r>
+              <w:rPr>
+                <w:rStyle w:val="normaltextrun"/>
+                <w:rFonts w:ascii="Calibri Light" w:hAnsi="Calibri Light" w:cs="Calibri Light"/>
+                <w:i/>
+                <w:iCs/>
+                <w:color w:val="000000"/>
+                <w:sz w:val="16"/>
+                <w:szCs w:val="16"/>
+                <w:shd w:val="clear" w:color="auto" w:fill="FFFFFF"/>
+              </w:rPr>
+              <w:t>strengthened</w:t>
+            </w:r>
+            <w:proofErr w:type="gramEnd"/>
           </w:p>
           <w:p>
             <w:pPr>
@@ -2703,8 +3442,23 @@
                 <w:szCs w:val="16"/>
                 <w:shd w:val="clear" w:color="auto" w:fill="FFFFFF"/>
               </w:rPr>
-              <w:t>ER.3.2 Farmers benefit from supplemental income and sedimentation in mangroves is reduced</w:t>
+              <w:t xml:space="preserve">ER.3.2 Farmers benefit from supplemental income and sedimentation in mangroves is </w:t>
             </w:r>
+            <w:proofErr w:type="gramStart"/>
+            <w:r>
+              <w:rPr>
+                <w:rStyle w:val="normaltextrun"/>
+                <w:rFonts w:ascii="Calibri Light" w:hAnsi="Calibri Light" w:cs="Calibri Light"/>
+                <w:i/>
+                <w:iCs/>
+                <w:color w:val="000000"/>
+                <w:sz w:val="16"/>
+                <w:szCs w:val="16"/>
+                <w:shd w:val="clear" w:color="auto" w:fill="FFFFFF"/>
+              </w:rPr>
+              <w:t>reduced</w:t>
+            </w:r>
+            <w:proofErr w:type="gramEnd"/>
           </w:p>
           <w:p>
             <w:pPr>
@@ -2913,32 +3667,18 @@
                 <w:sz w:val="16"/>
                 <w:szCs w:val="16"/>
               </w:rPr>
-              <w:t>Act 3.2.2 Provide trainings on nursery production and establish a tree nursery to produce moringa seedlings in Paillant.</w:t>
+              <w:t xml:space="preserve">Act 3.2.2 Provide trainings on nursery production and establish a tree nursery to produce moringa seedlings in </w:t>
             </w:r>
-          </w:p>
-          <w:p>
-            <w:pPr>
-              <w:pStyle w:val="paragraph"/>
-              <w:numPr>
-                <w:ilvl w:val="0"/>
-                <w:numId w:val="12"/>
-              </w:numPr>
-              <w:spacing w:before="0" w:beforeAutospacing="0" w:after="0" w:afterAutospacing="0"/>
-              <w:textAlignment w:val="baseline"/>
+            <w:proofErr w:type="spellStart"/>
+            <w:r>
               <w:rPr>
                 <w:rFonts w:ascii="Calibri Light" w:hAnsi="Calibri Light" w:cs="Calibri Light"/>
                 <w:sz w:val="16"/>
                 <w:szCs w:val="16"/>
               </w:rPr>
-            </w:pPr>
-            <w:r>
-              <w:rPr>
-                <w:rFonts w:ascii="Calibri Light" w:hAnsi="Calibri Light" w:cs="Calibri Light"/>
-                <w:sz w:val="16"/>
-                <w:szCs w:val="16"/>
-              </w:rPr>
-              <w:t>Activity 3: Sign PES agreement, provide seedlings and PES until end of project</w:t>
+              <w:t>Paillant</w:t>
             </w:r>
+            <w:proofErr w:type="spellEnd"/>
             <w:r>
               <w:rPr>
                 <w:rFonts w:ascii="Calibri Light" w:hAnsi="Calibri Light" w:cs="Calibri Light"/>
@@ -2969,7 +3709,15 @@
                 <w:sz w:val="16"/>
                 <w:szCs w:val="16"/>
               </w:rPr>
-              <w:t>Activity 4: Connect farmers to Acceso for sale of leaves</w:t>
+              <w:t>Activity 3: Sign PES agreement, provide seedlings and PES until end of project</w:t>
+            </w:r>
+            <w:r>
+              <w:rPr>
+                <w:rFonts w:ascii="Calibri Light" w:hAnsi="Calibri Light" w:cs="Calibri Light"/>
+                <w:sz w:val="16"/>
+                <w:szCs w:val="16"/>
+              </w:rPr>
+              <w:t>.</w:t>
             </w:r>
           </w:p>
           <w:p>
@@ -2993,6 +3741,58 @@
                 <w:sz w:val="16"/>
                 <w:szCs w:val="16"/>
               </w:rPr>
+              <w:t xml:space="preserve">Activity 4: Connect farmers to </w:t>
+            </w:r>
+            <w:proofErr w:type="spellStart"/>
+            <w:r>
+              <w:rPr>
+                <w:rFonts w:ascii="Calibri Light" w:hAnsi="Calibri Light" w:cs="Calibri Light"/>
+                <w:sz w:val="16"/>
+                <w:szCs w:val="16"/>
+              </w:rPr>
+              <w:t>Acceso</w:t>
+            </w:r>
+            <w:proofErr w:type="spellEnd"/>
+            <w:r>
+              <w:rPr>
+                <w:rFonts w:ascii="Calibri Light" w:hAnsi="Calibri Light" w:cs="Calibri Light"/>
+                <w:sz w:val="16"/>
+                <w:szCs w:val="16"/>
+              </w:rPr>
+              <w:t xml:space="preserve"> for sale of </w:t>
+            </w:r>
+            <w:proofErr w:type="gramStart"/>
+            <w:r>
+              <w:rPr>
+                <w:rFonts w:ascii="Calibri Light" w:hAnsi="Calibri Light" w:cs="Calibri Light"/>
+                <w:sz w:val="16"/>
+                <w:szCs w:val="16"/>
+              </w:rPr>
+              <w:t>leaves</w:t>
+            </w:r>
+            <w:proofErr w:type="gramEnd"/>
+          </w:p>
+          <w:p>
+            <w:pPr>
+              <w:pStyle w:val="paragraph"/>
+              <w:numPr>
+                <w:ilvl w:val="0"/>
+                <w:numId w:val="12"/>
+              </w:numPr>
+              <w:spacing w:before="0" w:beforeAutospacing="0" w:after="0" w:afterAutospacing="0"/>
+              <w:textAlignment w:val="baseline"/>
+              <w:rPr>
+                <w:rFonts w:ascii="Calibri Light" w:hAnsi="Calibri Light" w:cs="Calibri Light"/>
+                <w:sz w:val="16"/>
+                <w:szCs w:val="16"/>
+              </w:rPr>
+            </w:pPr>
+            <w:r>
+              <w:rPr>
+                <w:rFonts w:ascii="Calibri Light" w:hAnsi="Calibri Light" w:cs="Calibri Light"/>
+                <w:sz w:val="16"/>
+                <w:szCs w:val="16"/>
+              </w:rPr>
               <w:t>Act3.1.3 Provide continuous technical support.</w:t>
             </w:r>
           </w:p>
@@ -3080,12 +3880,14 @@
           <w:rFonts w:ascii="Calibri Light" w:hAnsi="Calibri Light" w:cs="Calibri Light"/>
         </w:rPr>
       </w:pPr>
+      <w:proofErr w:type="spellStart"/>
       <w:r>
         <w:rPr>
           <w:rFonts w:ascii="Calibri Light" w:hAnsi="Calibri Light" w:cs="Calibri Light"/>
         </w:rPr>
         <w:t>nnnnn</w:t>
       </w:r>
+      <w:proofErr w:type="spellEnd"/>
       <w:r>
         <w:rPr>
           <w:rFonts w:ascii="Calibri Light" w:hAnsi="Calibri Light" w:cs="Calibri Light"/>
@@ -3113,7 +3915,15 @@
     </w:p>
     <w:p>
       <w:r>
-        <w:t>Describe survey methods, sampling strategy etc….</w:t>
+        <w:t xml:space="preserve">Describe survey methods, sampling strategy </w:t>
+      </w:r>
+      <w:proofErr w:type="spellStart"/>
+      <w:r>
+        <w:t>etc</w:t>
+      </w:r>
+      <w:proofErr w:type="spellEnd"/>
+      <w:r>
+        <w:t>….</w:t>
       </w:r>
       <w:bookmarkStart w:id="12" w:name="_Toc30772924"/>
     </w:p>
@@ -3283,25 +4093,506 @@
       </w:r>
     </w:p>
     <w:p>
-      <w:r>
-        <w:t>Text….</w:t>
-      </w:r>
-    </w:p>
-    <w:p>
-      <w:pPr>
-        <w:rPr>
-          <w:b/>
-          <w:bCs/>
-        </w:rPr>
-      </w:pPr>
-      <w:r>
-        <w:rPr>
-          <w:b/>
-          <w:bCs/>
-        </w:rPr>
-        <w:t xml:space="preserve">Graphic  </w:t>
-      </w:r>
-    </w:p>
+      <w:pPr>
+        <w:rPr>
+          <w:rFonts w:ascii="Times New Roman" w:eastAsia="Times New Roman" w:hAnsi="Times New Roman" w:cs="Times New Roman"/>
+          <w:color w:val="auto"/>
+          <w:sz w:val="24"/>
+          <w:szCs w:val="24"/>
+        </w:rPr>
+      </w:pPr>
+      <w:r>
+        <w:rPr>
+          <w:rFonts w:ascii="Arial" w:eastAsia="Times New Roman" w:hAnsi="Arial" w:cs="Arial"/>
+          <w:u w:val="single"/>
+          <w:shd w:val="clear" w:color="auto" w:fill="FFFFFF"/>
+        </w:rPr>
+        <w:t>Students</w:t>
+      </w:r>
+    </w:p>
+    <w:p>
+      <w:pPr>
+        <w:rPr>
+          <w:rFonts w:ascii="Times New Roman" w:eastAsia="Times New Roman" w:hAnsi="Times New Roman" w:cs="Times New Roman"/>
+          <w:color w:val="auto"/>
+          <w:sz w:val="24"/>
+          <w:szCs w:val="24"/>
+        </w:rPr>
+      </w:pPr>
+      <w:r>
+        <w:rPr>
+          <w:rFonts w:ascii="Arial" w:eastAsia="Times New Roman" w:hAnsi="Arial" w:cs="Arial"/>
+          <w:shd w:val="clear" w:color="auto" w:fill="FFFFFF"/>
+        </w:rPr>
+        <w:t>Percent student female 58.60%.</w:t>
+      </w:r>
+    </w:p>
+    <w:p>
+      <w:pPr>
+        <w:rPr>
+          <w:rFonts w:ascii="Times New Roman" w:eastAsia="Times New Roman" w:hAnsi="Times New Roman" w:cs="Times New Roman"/>
+          <w:color w:val="auto"/>
+          <w:sz w:val="24"/>
+          <w:szCs w:val="24"/>
+        </w:rPr>
+      </w:pPr>
+      <w:r>
+        <w:rPr>
+          <w:rFonts w:ascii="Arial" w:eastAsia="Times New Roman" w:hAnsi="Arial" w:cs="Arial"/>
+          <w:shd w:val="clear" w:color="auto" w:fill="FFFFFF"/>
+        </w:rPr>
+        <w:t>Percent student male 41.40%.</w:t>
+      </w:r>
+    </w:p>
+    <w:p>
+      <w:pPr>
+        <w:spacing w:before="0" w:after="0"/>
+        <w:rPr>
+          <w:rFonts w:ascii="Times New Roman" w:eastAsia="Times New Roman" w:hAnsi="Times New Roman" w:cs="Times New Roman"/>
+          <w:color w:val="auto"/>
+          <w:sz w:val="24"/>
+          <w:szCs w:val="24"/>
+        </w:rPr>
+      </w:pPr>
+      <w:r>
+        <w:rPr>
+          <w:rFonts w:ascii="Arial" w:eastAsia="Times New Roman" w:hAnsi="Arial" w:cs="Arial"/>
+          <w:shd w:val="clear" w:color="auto" w:fill="FFFFFF"/>
+        </w:rPr>
+        <w:t xml:space="preserve">Total </w:t>
+      </w:r>
+      <w:proofErr w:type="gramStart"/>
+      <w:r>
+        <w:rPr>
+          <w:rFonts w:ascii="Arial" w:eastAsia="Times New Roman" w:hAnsi="Arial" w:cs="Arial"/>
+          <w:shd w:val="clear" w:color="auto" w:fill="FFFFFF"/>
+        </w:rPr>
+        <w:t>student  157</w:t>
+      </w:r>
+      <w:proofErr w:type="gramEnd"/>
+    </w:p>
+    <w:p>
+      <w:pPr>
+        <w:spacing w:before="0" w:after="0"/>
+        <w:rPr>
+          <w:rFonts w:ascii="Times New Roman" w:eastAsia="Times New Roman" w:hAnsi="Times New Roman" w:cs="Times New Roman"/>
+          <w:color w:val="auto"/>
+          <w:sz w:val="24"/>
+          <w:szCs w:val="24"/>
+        </w:rPr>
+      </w:pPr>
+    </w:p>
+    <w:p>
+      <w:pPr>
+        <w:spacing w:before="0" w:after="0"/>
+        <w:rPr>
+          <w:rFonts w:ascii="Times New Roman" w:eastAsia="Times New Roman" w:hAnsi="Times New Roman" w:cs="Times New Roman"/>
+          <w:color w:val="auto"/>
+          <w:sz w:val="24"/>
+          <w:szCs w:val="24"/>
+        </w:rPr>
+      </w:pPr>
+      <w:r>
+        <w:rPr>
+          <w:rFonts w:ascii="Arial" w:eastAsia="Times New Roman" w:hAnsi="Arial" w:cs="Arial"/>
+          <w:u w:val="single"/>
+          <w:shd w:val="clear" w:color="auto" w:fill="FFFFFF"/>
+        </w:rPr>
+        <w:t>Fishers</w:t>
+      </w:r>
+    </w:p>
+    <w:p>
+      <w:pPr>
+        <w:spacing w:before="0" w:after="0"/>
+        <w:rPr>
+          <w:rFonts w:ascii="Times New Roman" w:eastAsia="Times New Roman" w:hAnsi="Times New Roman" w:cs="Times New Roman"/>
+          <w:color w:val="auto"/>
+          <w:sz w:val="24"/>
+          <w:szCs w:val="24"/>
+        </w:rPr>
+      </w:pPr>
+      <w:r>
+        <w:rPr>
+          <w:rFonts w:ascii="Arial" w:eastAsia="Times New Roman" w:hAnsi="Arial" w:cs="Arial"/>
+          <w:shd w:val="clear" w:color="auto" w:fill="FFFFFF"/>
+        </w:rPr>
+        <w:t>Percent fisher female 4.55%.</w:t>
+      </w:r>
+    </w:p>
+    <w:p>
+      <w:pPr>
+        <w:spacing w:before="0" w:after="0"/>
+        <w:rPr>
+          <w:rFonts w:ascii="Times New Roman" w:eastAsia="Times New Roman" w:hAnsi="Times New Roman" w:cs="Times New Roman"/>
+          <w:color w:val="auto"/>
+          <w:sz w:val="24"/>
+          <w:szCs w:val="24"/>
+        </w:rPr>
+      </w:pPr>
+      <w:r>
+        <w:rPr>
+          <w:rFonts w:ascii="Arial" w:eastAsia="Times New Roman" w:hAnsi="Arial" w:cs="Arial"/>
+          <w:shd w:val="clear" w:color="auto" w:fill="FFFFFF"/>
+        </w:rPr>
+        <w:t>Percent fisher male 95.45%.</w:t>
+      </w:r>
+    </w:p>
+    <w:p>
+      <w:pPr>
+        <w:spacing w:before="0" w:after="0"/>
+        <w:rPr>
+          <w:rFonts w:ascii="Times New Roman" w:eastAsia="Times New Roman" w:hAnsi="Times New Roman" w:cs="Times New Roman"/>
+          <w:color w:val="auto"/>
+          <w:sz w:val="24"/>
+          <w:szCs w:val="24"/>
+        </w:rPr>
+      </w:pPr>
+      <w:r>
+        <w:rPr>
+          <w:rFonts w:ascii="Arial" w:eastAsia="Times New Roman" w:hAnsi="Arial" w:cs="Arial"/>
+          <w:shd w:val="clear" w:color="auto" w:fill="FFFFFF"/>
+        </w:rPr>
+        <w:t xml:space="preserve">Total </w:t>
+      </w:r>
+      <w:proofErr w:type="gramStart"/>
+      <w:r>
+        <w:rPr>
+          <w:rFonts w:ascii="Arial" w:eastAsia="Times New Roman" w:hAnsi="Arial" w:cs="Arial"/>
+          <w:shd w:val="clear" w:color="auto" w:fill="FFFFFF"/>
+        </w:rPr>
+        <w:t>fishers  44</w:t>
+      </w:r>
+      <w:proofErr w:type="gramEnd"/>
+    </w:p>
+    <w:p>
+      <w:pPr>
+        <w:spacing w:before="0" w:after="0"/>
+        <w:rPr>
+          <w:rFonts w:ascii="Times New Roman" w:eastAsia="Times New Roman" w:hAnsi="Times New Roman" w:cs="Times New Roman"/>
+          <w:color w:val="auto"/>
+          <w:sz w:val="24"/>
+          <w:szCs w:val="24"/>
+        </w:rPr>
+      </w:pPr>
+    </w:p>
+    <w:p>
+      <w:pPr>
+        <w:spacing w:before="0" w:after="0"/>
+        <w:rPr>
+          <w:rFonts w:ascii="Times New Roman" w:eastAsia="Times New Roman" w:hAnsi="Times New Roman" w:cs="Times New Roman"/>
+          <w:color w:val="auto"/>
+          <w:sz w:val="24"/>
+          <w:szCs w:val="24"/>
+        </w:rPr>
+      </w:pPr>
+      <w:r>
+        <w:rPr>
+          <w:rFonts w:ascii="Arial" w:eastAsia="Times New Roman" w:hAnsi="Arial" w:cs="Arial"/>
+          <w:u w:val="single"/>
+          <w:shd w:val="clear" w:color="auto" w:fill="FFFFFF"/>
+        </w:rPr>
+        <w:t>Farmers</w:t>
+      </w:r>
+    </w:p>
+    <w:p>
+      <w:pPr>
+        <w:spacing w:before="0" w:after="0"/>
+        <w:rPr>
+          <w:rFonts w:ascii="Times New Roman" w:eastAsia="Times New Roman" w:hAnsi="Times New Roman" w:cs="Times New Roman"/>
+          <w:color w:val="auto"/>
+          <w:sz w:val="24"/>
+          <w:szCs w:val="24"/>
+        </w:rPr>
+      </w:pPr>
+    </w:p>
+    <w:p>
+      <w:pPr>
+        <w:spacing w:before="0" w:after="0"/>
+        <w:rPr>
+          <w:rFonts w:ascii="Times New Roman" w:eastAsia="Times New Roman" w:hAnsi="Times New Roman" w:cs="Times New Roman"/>
+          <w:color w:val="auto"/>
+          <w:sz w:val="24"/>
+          <w:szCs w:val="24"/>
+        </w:rPr>
+      </w:pPr>
+      <w:r>
+        <w:rPr>
+          <w:rFonts w:ascii="Arial" w:eastAsia="Times New Roman" w:hAnsi="Arial" w:cs="Arial"/>
+          <w:shd w:val="clear" w:color="auto" w:fill="FFFFFF"/>
+        </w:rPr>
+        <w:t>Percent farmers female 18.92%.</w:t>
+      </w:r>
+    </w:p>
+    <w:p>
+      <w:pPr>
+        <w:spacing w:before="0" w:after="0"/>
+        <w:rPr>
+          <w:rFonts w:ascii="Times New Roman" w:eastAsia="Times New Roman" w:hAnsi="Times New Roman" w:cs="Times New Roman"/>
+          <w:color w:val="auto"/>
+          <w:sz w:val="24"/>
+          <w:szCs w:val="24"/>
+        </w:rPr>
+      </w:pPr>
+      <w:r>
+        <w:rPr>
+          <w:rFonts w:ascii="Arial" w:eastAsia="Times New Roman" w:hAnsi="Arial" w:cs="Arial"/>
+          <w:shd w:val="clear" w:color="auto" w:fill="FFFFFF"/>
+        </w:rPr>
+        <w:t>Percent famers male 80.18%.</w:t>
+      </w:r>
+    </w:p>
+    <w:p>
+      <w:pPr>
+        <w:spacing w:before="0" w:after="0"/>
+        <w:rPr>
+          <w:rFonts w:ascii="Times New Roman" w:eastAsia="Times New Roman" w:hAnsi="Times New Roman" w:cs="Times New Roman"/>
+          <w:color w:val="auto"/>
+          <w:sz w:val="24"/>
+          <w:szCs w:val="24"/>
+        </w:rPr>
+      </w:pPr>
+      <w:r>
+        <w:rPr>
+          <w:rFonts w:ascii="Arial" w:eastAsia="Times New Roman" w:hAnsi="Arial" w:cs="Arial"/>
+          <w:shd w:val="clear" w:color="auto" w:fill="FFFFFF"/>
+        </w:rPr>
+        <w:t xml:space="preserve">Total </w:t>
+      </w:r>
+      <w:proofErr w:type="gramStart"/>
+      <w:r>
+        <w:rPr>
+          <w:rFonts w:ascii="Arial" w:eastAsia="Times New Roman" w:hAnsi="Arial" w:cs="Arial"/>
+          <w:shd w:val="clear" w:color="auto" w:fill="FFFFFF"/>
+        </w:rPr>
+        <w:t>farmers  111</w:t>
+      </w:r>
+      <w:proofErr w:type="gramEnd"/>
+    </w:p>
+    <w:p>
+      <w:pPr>
+        <w:spacing w:before="0" w:after="0"/>
+        <w:rPr>
+          <w:rFonts w:ascii="Times New Roman" w:eastAsia="Times New Roman" w:hAnsi="Times New Roman" w:cs="Times New Roman"/>
+          <w:color w:val="auto"/>
+          <w:sz w:val="24"/>
+          <w:szCs w:val="24"/>
+        </w:rPr>
+      </w:pPr>
+    </w:p>
+    <w:p>
+      <w:pPr>
+        <w:spacing w:before="0" w:after="0"/>
+        <w:rPr>
+          <w:rFonts w:ascii="Arial" w:eastAsia="Times New Roman" w:hAnsi="Arial" w:cs="Arial"/>
+          <w:shd w:val="clear" w:color="auto" w:fill="FFFFFF"/>
+        </w:rPr>
+      </w:pPr>
+      <w:r>
+        <w:rPr>
+          <w:rFonts w:ascii="Arial" w:eastAsia="Times New Roman" w:hAnsi="Arial" w:cs="Arial"/>
+          <w:shd w:val="clear" w:color="auto" w:fill="FFFFFF"/>
+        </w:rPr>
+        <w:t xml:space="preserve">Organize them in </w:t>
+      </w:r>
+      <w:proofErr w:type="gramStart"/>
+      <w:r>
+        <w:rPr>
+          <w:rFonts w:ascii="Arial" w:eastAsia="Times New Roman" w:hAnsi="Arial" w:cs="Arial"/>
+          <w:shd w:val="clear" w:color="auto" w:fill="FFFFFF"/>
+        </w:rPr>
+        <w:t>table</w:t>
+      </w:r>
+      <w:proofErr w:type="gramEnd"/>
+    </w:p>
+    <w:p>
+      <w:pPr>
+        <w:spacing w:before="0" w:after="0"/>
+        <w:rPr>
+          <w:rFonts w:ascii="Times New Roman" w:eastAsia="Times New Roman" w:hAnsi="Times New Roman" w:cs="Times New Roman"/>
+          <w:color w:val="auto"/>
+          <w:sz w:val="24"/>
+          <w:szCs w:val="24"/>
+        </w:rPr>
+      </w:pPr>
+    </w:p>
+    <w:tbl>
+      <w:tblPr>
+        <w:tblStyle w:val="Grilledutableau"/>
+        <w:tblW w:w="0" w:type="auto"/>
+        <w:tblLook w:val="04A0" w:firstRow="1" w:lastRow="0" w:firstColumn="1" w:lastColumn="0" w:noHBand="0" w:noVBand="1"/>
+      </w:tblPr>
+      <w:tblGrid>
+        <w:gridCol w:w="1388"/>
+        <w:gridCol w:w="1728"/>
+        <w:gridCol w:w="3117"/>
+        <w:gridCol w:w="3117"/>
+      </w:tblGrid>
+      <w:tr>
+        <w:tc>
+          <w:tcPr>
+            <w:tcW w:w="1388" w:type="dxa"/>
+          </w:tcPr>
+          <w:p/>
+        </w:tc>
+        <w:tc>
+          <w:tcPr>
+            <w:tcW w:w="1728" w:type="dxa"/>
+          </w:tcPr>
+          <w:p>
+            <w:r>
+              <w:t>Students</w:t>
+            </w:r>
+          </w:p>
+        </w:tc>
+        <w:tc>
+          <w:tcPr>
+            <w:tcW w:w="3117" w:type="dxa"/>
+          </w:tcPr>
+          <w:p>
+            <w:r>
+              <w:t>Fishers</w:t>
+            </w:r>
+          </w:p>
+        </w:tc>
+        <w:tc>
+          <w:tcPr>
+            <w:tcW w:w="3117" w:type="dxa"/>
+          </w:tcPr>
+          <w:p>
+            <w:r>
+              <w:t>Farmers</w:t>
+            </w:r>
+          </w:p>
+        </w:tc>
+      </w:tr>
+      <w:tr>
+        <w:tc>
+          <w:tcPr>
+            <w:tcW w:w="1388" w:type="dxa"/>
+          </w:tcPr>
+          <w:p>
+            <w:r>
+              <w:t>% Female</w:t>
+            </w:r>
+          </w:p>
+        </w:tc>
+        <w:tc>
+          <w:tcPr>
+            <w:tcW w:w="1728" w:type="dxa"/>
+          </w:tcPr>
+          <w:p>
+            <w:r>
+              <w:t>58.60</w:t>
+            </w:r>
+          </w:p>
+        </w:tc>
+        <w:tc>
+          <w:tcPr>
+            <w:tcW w:w="3117" w:type="dxa"/>
+          </w:tcPr>
+          <w:p>
+            <w:r>
+              <w:t>4.55</w:t>
+            </w:r>
+          </w:p>
+        </w:tc>
+        <w:tc>
+          <w:tcPr>
+            <w:tcW w:w="3117" w:type="dxa"/>
+          </w:tcPr>
+          <w:p>
+            <w:r>
+              <w:t>18.92</w:t>
+            </w:r>
+          </w:p>
+        </w:tc>
+      </w:tr>
+      <w:tr>
+        <w:tc>
+          <w:tcPr>
+            <w:tcW w:w="1388" w:type="dxa"/>
+          </w:tcPr>
+          <w:p>
+            <w:r>
+              <w:t>% Male</w:t>
+            </w:r>
+          </w:p>
+        </w:tc>
+        <w:tc>
+          <w:tcPr>
+            <w:tcW w:w="1728" w:type="dxa"/>
+          </w:tcPr>
+          <w:p>
+            <w:r>
+              <w:t>41.40</w:t>
+            </w:r>
+          </w:p>
+        </w:tc>
+        <w:tc>
+          <w:tcPr>
+            <w:tcW w:w="3117" w:type="dxa"/>
+          </w:tcPr>
+          <w:p>
+            <w:r>
+              <w:t>95.45</w:t>
+            </w:r>
+          </w:p>
+        </w:tc>
+        <w:tc>
+          <w:tcPr>
+            <w:tcW w:w="3117" w:type="dxa"/>
+          </w:tcPr>
+          <w:p>
+            <w:r>
+              <w:t>80.18</w:t>
+            </w:r>
+          </w:p>
+        </w:tc>
+      </w:tr>
+      <w:tr>
+        <w:tc>
+          <w:tcPr>
+            <w:tcW w:w="1388" w:type="dxa"/>
+          </w:tcPr>
+          <w:p>
+            <w:r>
+              <w:t>Total</w:t>
+            </w:r>
+          </w:p>
+        </w:tc>
+        <w:tc>
+          <w:tcPr>
+            <w:tcW w:w="1728" w:type="dxa"/>
+          </w:tcPr>
+          <w:p>
+            <w:r>
+              <w:t>157</w:t>
+            </w:r>
+          </w:p>
+        </w:tc>
+        <w:tc>
+          <w:tcPr>
+            <w:tcW w:w="3117" w:type="dxa"/>
+          </w:tcPr>
+          <w:p>
+            <w:r>
+              <w:t>44</w:t>
+            </w:r>
+          </w:p>
+        </w:tc>
+        <w:tc>
+          <w:tcPr>
+            <w:tcW w:w="3117" w:type="dxa"/>
+          </w:tcPr>
+          <w:p>
+            <w:r>
+              <w:t>111</w:t>
+            </w:r>
+          </w:p>
+        </w:tc>
+      </w:tr>
+    </w:tbl>
+    <w:p/>
     <w:p/>
     <w:p>
       <w:pPr>
@@ -3325,32 +4616,255 @@
           <w:sz w:val="24"/>
           <w:szCs w:val="24"/>
         </w:rPr>
-        <w:t>Text…..</w:t>
-      </w:r>
+        <w:t>Text</w:t>
+      </w:r>
+      <w:proofErr w:type="gramStart"/>
       <w:r>
         <w:rPr>
           <w:rFonts w:ascii="Calibri Light" w:eastAsia="Calibri Light" w:hAnsi="Calibri Light" w:cs="Calibri Light"/>
           <w:sz w:val="24"/>
           <w:szCs w:val="24"/>
         </w:rPr>
+        <w:t>…..</w:t>
+      </w:r>
+      <w:proofErr w:type="gramEnd"/>
+      <w:r>
+        <w:rPr>
+          <w:rFonts w:ascii="Calibri Light" w:eastAsia="Calibri Light" w:hAnsi="Calibri Light" w:cs="Calibri Light"/>
+          <w:sz w:val="24"/>
+          <w:szCs w:val="24"/>
+        </w:rPr>
         <w:t xml:space="preserve"> </w:t>
       </w:r>
     </w:p>
     <w:p>
-      <w:r>
-        <w:rPr>
-          <w:b/>
-          <w:bCs/>
-        </w:rPr>
-        <w:t xml:space="preserve">Graphic </w:t>
-      </w:r>
-      <w:r>
-        <w:rPr>
-          <w:b/>
-          <w:bCs/>
-        </w:rPr>
-        <w:t>…</w:t>
-      </w:r>
+      <w:pPr>
+        <w:spacing w:before="0" w:after="0"/>
+      </w:pPr>
+      <w:r>
+        <w:rPr>
+          <w:noProof/>
+        </w:rPr>
+        <w:drawing>
+          <wp:anchor distT="0" distB="0" distL="114300" distR="114300" simplePos="0" relativeHeight="251658240" behindDoc="1" locked="0" layoutInCell="1" allowOverlap="1" wp14:anchorId="602704B6" wp14:editId="2E534267">
+            <wp:simplePos x="0" y="0"/>
+            <wp:positionH relativeFrom="margin">
+              <wp:align>center</wp:align>
+            </wp:positionH>
+            <wp:positionV relativeFrom="paragraph">
+              <wp:posOffset>4445</wp:posOffset>
+            </wp:positionV>
+            <wp:extent cx="3515995" cy="2324100"/>
+            <wp:effectExtent l="0" t="0" r="8255" b="0"/>
+            <wp:wrapTight wrapText="bothSides">
+              <wp:wrapPolygon edited="0">
+                <wp:start x="0" y="0"/>
+                <wp:lineTo x="0" y="21423"/>
+                <wp:lineTo x="21534" y="21423"/>
+                <wp:lineTo x="21534" y="0"/>
+                <wp:lineTo x="0" y="0"/>
+              </wp:wrapPolygon>
+            </wp:wrapTight>
+            <wp:docPr id="5" name="Image 5"/>
+            <wp:cNvGraphicFramePr>
+              <a:graphicFrameLocks xmlns:a="http://schemas.openxmlformats.org/drawingml/2006/main" noChangeAspect="1"/>
+            </wp:cNvGraphicFramePr>
+            <a:graphic xmlns:a="http://schemas.openxmlformats.org/drawingml/2006/main">
+              <a:graphicData uri="http://schemas.openxmlformats.org/drawingml/2006/picture">
+                <pic:pic xmlns:pic="http://schemas.openxmlformats.org/drawingml/2006/picture">
+                  <pic:nvPicPr>
+                    <pic:cNvPr id="0" name="Picture 7"/>
+                    <pic:cNvPicPr>
+                      <a:picLocks noChangeAspect="1" noChangeArrowheads="1"/>
+                    </pic:cNvPicPr>
+                  </pic:nvPicPr>
+                  <pic:blipFill>
+                    <a:blip r:embed="rId7" cstate="print">
+                      <a:extLst>
+                        <a:ext uri="{28A0092B-C50C-407E-A947-70E740481C1C}">
+                          <a14:useLocalDpi xmlns:a14="http://schemas.microsoft.com/office/drawing/2010/main" val="0"/>
+                        </a:ext>
+                      </a:extLst>
+                    </a:blip>
+                    <a:srcRect/>
+                    <a:stretch>
+                      <a:fillRect/>
+                    </a:stretch>
+                  </pic:blipFill>
+                  <pic:spPr bwMode="auto">
+                    <a:xfrm>
+                      <a:off x="0" y="0"/>
+                      <a:ext cx="3515995" cy="2324100"/>
+                    </a:xfrm>
+                    <a:prstGeom prst="rect">
+                      <a:avLst/>
+                    </a:prstGeom>
+                    <a:noFill/>
+                    <a:ln>
+                      <a:noFill/>
+                    </a:ln>
+                  </pic:spPr>
+                </pic:pic>
+              </a:graphicData>
+            </a:graphic>
+            <wp14:sizeRelH relativeFrom="margin">
+              <wp14:pctWidth>0</wp14:pctWidth>
+            </wp14:sizeRelH>
+            <wp14:sizeRelV relativeFrom="margin">
+              <wp14:pctHeight>0</wp14:pctHeight>
+            </wp14:sizeRelV>
+          </wp:anchor>
+        </w:drawing>
+      </w:r>
+    </w:p>
+    <w:p>
+      <w:pPr>
+        <w:spacing w:before="0" w:after="0"/>
+      </w:pPr>
+    </w:p>
+    <w:p>
+      <w:pPr>
+        <w:spacing w:before="0" w:after="0"/>
+      </w:pPr>
+    </w:p>
+    <w:p>
+      <w:pPr>
+        <w:spacing w:before="0" w:after="0"/>
+      </w:pPr>
+    </w:p>
+    <w:p>
+      <w:pPr>
+        <w:spacing w:before="0" w:after="0"/>
+      </w:pPr>
+    </w:p>
+    <w:p>
+      <w:pPr>
+        <w:spacing w:before="0" w:after="0"/>
+      </w:pPr>
+    </w:p>
+    <w:p>
+      <w:pPr>
+        <w:spacing w:before="0" w:after="0"/>
+      </w:pPr>
+    </w:p>
+    <w:p>
+      <w:pPr>
+        <w:spacing w:before="0" w:after="0"/>
+      </w:pPr>
+    </w:p>
+    <w:p>
+      <w:pPr>
+        <w:spacing w:before="0" w:after="0"/>
+      </w:pPr>
+    </w:p>
+    <w:p>
+      <w:pPr>
+        <w:spacing w:before="0" w:after="0"/>
+      </w:pPr>
+    </w:p>
+    <w:p>
+      <w:pPr>
+        <w:spacing w:before="0" w:after="0"/>
+      </w:pPr>
+    </w:p>
+    <w:p>
+      <w:pPr>
+        <w:spacing w:before="0" w:after="0"/>
+      </w:pPr>
+    </w:p>
+    <w:p>
+      <w:pPr>
+        <w:spacing w:before="0" w:after="0"/>
+      </w:pPr>
+    </w:p>
+    <w:p>
+      <w:pPr>
+        <w:spacing w:before="0" w:after="0"/>
+      </w:pPr>
+      <w:r>
+        <w:rPr>
+          <w:noProof/>
+        </w:rPr>
+        <w:drawing>
+          <wp:anchor distT="0" distB="0" distL="114300" distR="114300" simplePos="0" relativeHeight="251667456" behindDoc="1" locked="0" layoutInCell="1" allowOverlap="1" wp14:anchorId="5E6DBC27" wp14:editId="6495502F">
+            <wp:simplePos x="0" y="0"/>
+            <wp:positionH relativeFrom="margin">
+              <wp:align>right</wp:align>
+            </wp:positionH>
+            <wp:positionV relativeFrom="paragraph">
+              <wp:posOffset>267566</wp:posOffset>
+            </wp:positionV>
+            <wp:extent cx="5943600" cy="2191385"/>
+            <wp:effectExtent l="0" t="0" r="0" b="0"/>
+            <wp:wrapTight wrapText="bothSides">
+              <wp:wrapPolygon edited="0">
+                <wp:start x="0" y="0"/>
+                <wp:lineTo x="0" y="21406"/>
+                <wp:lineTo x="21531" y="21406"/>
+                <wp:lineTo x="21531" y="0"/>
+                <wp:lineTo x="0" y="0"/>
+              </wp:wrapPolygon>
+            </wp:wrapTight>
+            <wp:docPr id="29" name="Image 29"/>
+            <wp:cNvGraphicFramePr>
+              <a:graphicFrameLocks xmlns:a="http://schemas.openxmlformats.org/drawingml/2006/main" noChangeAspect="1"/>
+            </wp:cNvGraphicFramePr>
+            <a:graphic xmlns:a="http://schemas.openxmlformats.org/drawingml/2006/main">
+              <a:graphicData uri="http://schemas.openxmlformats.org/drawingml/2006/picture">
+                <pic:pic xmlns:pic="http://schemas.openxmlformats.org/drawingml/2006/picture">
+                  <pic:nvPicPr>
+                    <pic:cNvPr id="0" name="Picture 58"/>
+                    <pic:cNvPicPr>
+                      <a:picLocks noChangeAspect="1" noChangeArrowheads="1"/>
+                    </pic:cNvPicPr>
+                  </pic:nvPicPr>
+                  <pic:blipFill>
+                    <a:blip r:embed="rId8" cstate="print">
+                      <a:extLst>
+                        <a:ext uri="{28A0092B-C50C-407E-A947-70E740481C1C}">
+                          <a14:useLocalDpi xmlns:a14="http://schemas.microsoft.com/office/drawing/2010/main" val="0"/>
+                        </a:ext>
+                      </a:extLst>
+                    </a:blip>
+                    <a:srcRect/>
+                    <a:stretch>
+                      <a:fillRect/>
+                    </a:stretch>
+                  </pic:blipFill>
+                  <pic:spPr bwMode="auto">
+                    <a:xfrm>
+                      <a:off x="0" y="0"/>
+                      <a:ext cx="5943600" cy="2191385"/>
+                    </a:xfrm>
+                    <a:prstGeom prst="rect">
+                      <a:avLst/>
+                    </a:prstGeom>
+                    <a:noFill/>
+                    <a:ln>
+                      <a:noFill/>
+                    </a:ln>
+                  </pic:spPr>
+                </pic:pic>
+              </a:graphicData>
+            </a:graphic>
+          </wp:anchor>
+        </w:drawing>
+      </w:r>
+    </w:p>
+    <w:p>
+      <w:pPr>
+        <w:spacing w:before="0" w:after="0"/>
+      </w:pPr>
+    </w:p>
+    <w:p>
+      <w:pPr>
+        <w:spacing w:before="0" w:after="0"/>
+      </w:pPr>
+    </w:p>
+    <w:p>
+      <w:pPr>
+        <w:spacing w:before="0" w:after="0"/>
+      </w:pPr>
     </w:p>
     <w:p>
       <w:pPr>
@@ -3375,35 +4889,300 @@
           <w:bCs/>
         </w:rPr>
       </w:pPr>
+      <w:proofErr w:type="spellStart"/>
       <w:r>
         <w:rPr>
           <w:rFonts w:eastAsia="Gill Sans MT" w:cs="Gill Sans MT"/>
           <w:b/>
           <w:bCs/>
         </w:rPr>
-        <w:lastRenderedPageBreak/>
-        <w:t>Tex…</w:t>
-      </w:r>
-    </w:p>
-    <w:p>
-      <w:pPr>
-        <w:spacing w:line="259" w:lineRule="auto"/>
-        <w:ind w:left="360" w:hanging="360"/>
+        <w:t>Tex</w:t>
+      </w:r>
+      <w:proofErr w:type="spellEnd"/>
+      <w:r>
         <w:rPr>
           <w:rFonts w:eastAsia="Gill Sans MT" w:cs="Gill Sans MT"/>
           <w:b/>
           <w:bCs/>
         </w:rPr>
-      </w:pPr>
-      <w:r>
+        <w:t>…</w:t>
+      </w:r>
+    </w:p>
+    <w:p>
+      <w:pPr>
+        <w:spacing w:line="259" w:lineRule="auto"/>
+        <w:ind w:left="360" w:hanging="360"/>
         <w:rPr>
           <w:rFonts w:eastAsia="Gill Sans MT" w:cs="Gill Sans MT"/>
           <w:b/>
           <w:bCs/>
         </w:rPr>
-        <w:t>Graphic</w:t>
-      </w:r>
+      </w:pPr>
       <w:bookmarkStart w:id="16" w:name="_Toc30772929"/>
+      <w:r>
+        <w:rPr>
+          <w:noProof/>
+        </w:rPr>
+        <w:drawing>
+          <wp:anchor distT="0" distB="0" distL="114300" distR="114300" simplePos="0" relativeHeight="251664384" behindDoc="1" locked="0" layoutInCell="1" allowOverlap="1" wp14:anchorId="3237157B" wp14:editId="342E2C6C">
+            <wp:simplePos x="0" y="0"/>
+            <wp:positionH relativeFrom="margin">
+              <wp:align>center</wp:align>
+            </wp:positionH>
+            <wp:positionV relativeFrom="paragraph">
+              <wp:posOffset>79490</wp:posOffset>
+            </wp:positionV>
+            <wp:extent cx="4282440" cy="1728470"/>
+            <wp:effectExtent l="0" t="0" r="3810" b="5080"/>
+            <wp:wrapTight wrapText="bothSides">
+              <wp:wrapPolygon edited="0">
+                <wp:start x="0" y="0"/>
+                <wp:lineTo x="0" y="21425"/>
+                <wp:lineTo x="21523" y="21425"/>
+                <wp:lineTo x="21523" y="0"/>
+                <wp:lineTo x="0" y="0"/>
+              </wp:wrapPolygon>
+            </wp:wrapTight>
+            <wp:docPr id="17" name="Image 17"/>
+            <wp:cNvGraphicFramePr>
+              <a:graphicFrameLocks xmlns:a="http://schemas.openxmlformats.org/drawingml/2006/main" noChangeAspect="1"/>
+            </wp:cNvGraphicFramePr>
+            <a:graphic xmlns:a="http://schemas.openxmlformats.org/drawingml/2006/main">
+              <a:graphicData uri="http://schemas.openxmlformats.org/drawingml/2006/picture">
+                <pic:pic xmlns:pic="http://schemas.openxmlformats.org/drawingml/2006/picture">
+                  <pic:nvPicPr>
+                    <pic:cNvPr id="0" name="Picture 34"/>
+                    <pic:cNvPicPr>
+                      <a:picLocks noChangeAspect="1" noChangeArrowheads="1"/>
+                    </pic:cNvPicPr>
+                  </pic:nvPicPr>
+                  <pic:blipFill>
+                    <a:blip r:embed="rId9" cstate="print">
+                      <a:extLst>
+                        <a:ext uri="{28A0092B-C50C-407E-A947-70E740481C1C}">
+                          <a14:useLocalDpi xmlns:a14="http://schemas.microsoft.com/office/drawing/2010/main" val="0"/>
+                        </a:ext>
+                      </a:extLst>
+                    </a:blip>
+                    <a:srcRect/>
+                    <a:stretch>
+                      <a:fillRect/>
+                    </a:stretch>
+                  </pic:blipFill>
+                  <pic:spPr bwMode="auto">
+                    <a:xfrm>
+                      <a:off x="0" y="0"/>
+                      <a:ext cx="4282440" cy="1728470"/>
+                    </a:xfrm>
+                    <a:prstGeom prst="rect">
+                      <a:avLst/>
+                    </a:prstGeom>
+                    <a:noFill/>
+                    <a:ln>
+                      <a:noFill/>
+                    </a:ln>
+                  </pic:spPr>
+                </pic:pic>
+              </a:graphicData>
+            </a:graphic>
+            <wp14:sizeRelH relativeFrom="margin">
+              <wp14:pctWidth>0</wp14:pctWidth>
+            </wp14:sizeRelH>
+            <wp14:sizeRelV relativeFrom="margin">
+              <wp14:pctHeight>0</wp14:pctHeight>
+            </wp14:sizeRelV>
+          </wp:anchor>
+        </w:drawing>
+      </w:r>
+    </w:p>
+    <w:p>
+      <w:pPr>
+        <w:spacing w:line="259" w:lineRule="auto"/>
+        <w:ind w:left="360" w:hanging="360"/>
+        <w:rPr>
+          <w:rStyle w:val="Titre2Car"/>
+          <w:color w:val="auto"/>
+        </w:rPr>
+      </w:pPr>
+    </w:p>
+    <w:p>
+      <w:pPr>
+        <w:spacing w:line="259" w:lineRule="auto"/>
+        <w:ind w:left="360" w:hanging="360"/>
+        <w:rPr>
+          <w:rStyle w:val="Titre2Car"/>
+          <w:color w:val="auto"/>
+        </w:rPr>
+      </w:pPr>
+    </w:p>
+    <w:p>
+      <w:pPr>
+        <w:spacing w:line="259" w:lineRule="auto"/>
+        <w:ind w:left="360" w:hanging="360"/>
+        <w:rPr>
+          <w:rStyle w:val="Titre2Car"/>
+          <w:color w:val="auto"/>
+        </w:rPr>
+      </w:pPr>
+    </w:p>
+    <w:p>
+      <w:pPr>
+        <w:spacing w:line="259" w:lineRule="auto"/>
+        <w:ind w:left="360" w:hanging="360"/>
+        <w:rPr>
+          <w:rStyle w:val="Titre2Car"/>
+          <w:color w:val="auto"/>
+        </w:rPr>
+      </w:pPr>
+    </w:p>
+    <w:p>
+      <w:pPr>
+        <w:spacing w:line="259" w:lineRule="auto"/>
+        <w:ind w:left="360" w:hanging="360"/>
+        <w:rPr>
+          <w:rStyle w:val="Titre2Car"/>
+          <w:color w:val="auto"/>
+        </w:rPr>
+      </w:pPr>
+    </w:p>
+    <w:p>
+      <w:pPr>
+        <w:spacing w:line="259" w:lineRule="auto"/>
+        <w:ind w:left="360" w:hanging="360"/>
+        <w:rPr>
+          <w:rStyle w:val="Titre2Car"/>
+          <w:color w:val="auto"/>
+        </w:rPr>
+      </w:pPr>
+      <w:r>
+        <w:rPr>
+          <w:noProof/>
+        </w:rPr>
+        <w:drawing>
+          <wp:anchor distT="0" distB="0" distL="114300" distR="114300" simplePos="0" relativeHeight="251665408" behindDoc="1" locked="0" layoutInCell="1" allowOverlap="1" wp14:anchorId="13A1FFB6" wp14:editId="03F1268D">
+            <wp:simplePos x="0" y="0"/>
+            <wp:positionH relativeFrom="margin">
+              <wp:align>right</wp:align>
+            </wp:positionH>
+            <wp:positionV relativeFrom="paragraph">
+              <wp:posOffset>364548</wp:posOffset>
+            </wp:positionV>
+            <wp:extent cx="5943600" cy="1390015"/>
+            <wp:effectExtent l="0" t="0" r="0" b="635"/>
+            <wp:wrapTight wrapText="bothSides">
+              <wp:wrapPolygon edited="0">
+                <wp:start x="0" y="0"/>
+                <wp:lineTo x="0" y="21314"/>
+                <wp:lineTo x="21531" y="21314"/>
+                <wp:lineTo x="21531" y="0"/>
+                <wp:lineTo x="0" y="0"/>
+              </wp:wrapPolygon>
+            </wp:wrapTight>
+            <wp:docPr id="18" name="Image 18"/>
+            <wp:cNvGraphicFramePr>
+              <a:graphicFrameLocks xmlns:a="http://schemas.openxmlformats.org/drawingml/2006/main" noChangeAspect="1"/>
+            </wp:cNvGraphicFramePr>
+            <a:graphic xmlns:a="http://schemas.openxmlformats.org/drawingml/2006/main">
+              <a:graphicData uri="http://schemas.openxmlformats.org/drawingml/2006/picture">
+                <pic:pic xmlns:pic="http://schemas.openxmlformats.org/drawingml/2006/picture">
+                  <pic:nvPicPr>
+                    <pic:cNvPr id="0" name="Picture 36"/>
+                    <pic:cNvPicPr>
+                      <a:picLocks noChangeAspect="1" noChangeArrowheads="1"/>
+                    </pic:cNvPicPr>
+                  </pic:nvPicPr>
+                  <pic:blipFill>
+                    <a:blip r:embed="rId10" cstate="print">
+                      <a:extLst>
+                        <a:ext uri="{28A0092B-C50C-407E-A947-70E740481C1C}">
+                          <a14:useLocalDpi xmlns:a14="http://schemas.microsoft.com/office/drawing/2010/main" val="0"/>
+                        </a:ext>
+                      </a:extLst>
+                    </a:blip>
+                    <a:srcRect/>
+                    <a:stretch>
+                      <a:fillRect/>
+                    </a:stretch>
+                  </pic:blipFill>
+                  <pic:spPr bwMode="auto">
+                    <a:xfrm>
+                      <a:off x="0" y="0"/>
+                      <a:ext cx="5943600" cy="1390015"/>
+                    </a:xfrm>
+                    <a:prstGeom prst="rect">
+                      <a:avLst/>
+                    </a:prstGeom>
+                    <a:noFill/>
+                    <a:ln>
+                      <a:noFill/>
+                    </a:ln>
+                  </pic:spPr>
+                </pic:pic>
+              </a:graphicData>
+            </a:graphic>
+          </wp:anchor>
+        </w:drawing>
+      </w:r>
+    </w:p>
+    <w:p>
+      <w:pPr>
+        <w:spacing w:line="259" w:lineRule="auto"/>
+        <w:ind w:left="360" w:hanging="360"/>
+        <w:rPr>
+          <w:rStyle w:val="Titre2Car"/>
+          <w:color w:val="auto"/>
+        </w:rPr>
+      </w:pPr>
+    </w:p>
+    <w:p>
+      <w:pPr>
+        <w:spacing w:line="259" w:lineRule="auto"/>
+        <w:ind w:left="360" w:hanging="360"/>
+        <w:rPr>
+          <w:rStyle w:val="Titre2Car"/>
+          <w:color w:val="auto"/>
+        </w:rPr>
+      </w:pPr>
+    </w:p>
+    <w:p>
+      <w:pPr>
+        <w:spacing w:line="259" w:lineRule="auto"/>
+        <w:ind w:left="360" w:hanging="360"/>
+        <w:rPr>
+          <w:rStyle w:val="Titre2Car"/>
+          <w:color w:val="auto"/>
+        </w:rPr>
+      </w:pPr>
+    </w:p>
+    <w:p>
+      <w:pPr>
+        <w:spacing w:line="259" w:lineRule="auto"/>
+        <w:ind w:left="360" w:hanging="360"/>
+        <w:rPr>
+          <w:rStyle w:val="Titre2Car"/>
+          <w:color w:val="auto"/>
+        </w:rPr>
+      </w:pPr>
+    </w:p>
+    <w:p>
+      <w:pPr>
+        <w:spacing w:line="259" w:lineRule="auto"/>
+        <w:ind w:left="360" w:hanging="360"/>
+        <w:rPr>
+          <w:rStyle w:val="Titre2Car"/>
+          <w:color w:val="auto"/>
+        </w:rPr>
+      </w:pPr>
+    </w:p>
+    <w:p>
+      <w:pPr>
+        <w:spacing w:line="259" w:lineRule="auto"/>
+        <w:ind w:left="360" w:hanging="360"/>
+        <w:rPr>
+          <w:rStyle w:val="Titre2Car"/>
+          <w:color w:val="auto"/>
+        </w:rPr>
+      </w:pPr>
     </w:p>
     <w:p>
       <w:pPr>
@@ -3503,6 +5282,7 @@
         </w:numPr>
         <w:spacing w:before="0" w:after="160" w:line="259" w:lineRule="auto"/>
         <w:rPr>
+          <w:rStyle w:val="normaltextrun"/>
           <w:rFonts w:ascii="Calibri Light" w:hAnsi="Calibri Light" w:cs="Calibri Light"/>
           <w:color w:val="6B6463"/>
           <w:shd w:val="clear" w:color="auto" w:fill="FFFFFF"/>
@@ -3526,6 +5306,386 @@
         </w:rPr>
         <w:t>.</w:t>
       </w:r>
+    </w:p>
+    <w:p>
+      <w:pPr>
+        <w:pStyle w:val="Paragraphedeliste"/>
+        <w:rPr>
+          <w:rFonts w:ascii="Calibri Light" w:hAnsi="Calibri Light" w:cs="Calibri Light"/>
+          <w:color w:val="6B6463"/>
+          <w:shd w:val="clear" w:color="auto" w:fill="FFFFFF"/>
+        </w:rPr>
+      </w:pPr>
+    </w:p>
+    <w:tbl>
+      <w:tblPr>
+        <w:tblStyle w:val="Grilledutableau"/>
+        <w:tblW w:w="0" w:type="auto"/>
+        <w:tblLook w:val="04A0" w:firstRow="1" w:lastRow="0" w:firstColumn="1" w:lastColumn="0" w:noHBand="0" w:noVBand="1"/>
+      </w:tblPr>
+      <w:tblGrid>
+        <w:gridCol w:w="5935"/>
+        <w:gridCol w:w="1260"/>
+        <w:gridCol w:w="1113"/>
+        <w:gridCol w:w="1042"/>
+      </w:tblGrid>
+      <w:tr>
+        <w:tc>
+          <w:tcPr>
+            <w:tcW w:w="5935" w:type="dxa"/>
+          </w:tcPr>
+          <w:p>
+            <w:pPr>
+              <w:spacing w:before="0" w:after="160" w:line="259" w:lineRule="auto"/>
+              <w:rPr>
+                <w:rFonts w:ascii="Calibri Light" w:hAnsi="Calibri Light" w:cs="Calibri Light"/>
+                <w:color w:val="6B6463"/>
+                <w:shd w:val="clear" w:color="auto" w:fill="FFFFFF"/>
+              </w:rPr>
+            </w:pPr>
+          </w:p>
+        </w:tc>
+        <w:tc>
+          <w:tcPr>
+            <w:tcW w:w="1260" w:type="dxa"/>
+          </w:tcPr>
+          <w:p>
+            <w:pPr>
+              <w:spacing w:before="0" w:after="160" w:line="259" w:lineRule="auto"/>
+              <w:rPr>
+                <w:rFonts w:ascii="Calibri Light" w:hAnsi="Calibri Light" w:cs="Calibri Light"/>
+                <w:color w:val="6B6463"/>
+                <w:shd w:val="clear" w:color="auto" w:fill="FFFFFF"/>
+              </w:rPr>
+            </w:pPr>
+            <w:r>
+              <w:rPr>
+                <w:rFonts w:ascii="Calibri Light" w:hAnsi="Calibri Light" w:cs="Calibri Light"/>
+                <w:color w:val="6B6463"/>
+                <w:shd w:val="clear" w:color="auto" w:fill="FFFFFF"/>
+              </w:rPr>
+              <w:t>Male</w:t>
+            </w:r>
+          </w:p>
+        </w:tc>
+        <w:tc>
+          <w:tcPr>
+            <w:tcW w:w="1113" w:type="dxa"/>
+          </w:tcPr>
+          <w:p>
+            <w:pPr>
+              <w:spacing w:before="0" w:after="160" w:line="259" w:lineRule="auto"/>
+              <w:rPr>
+                <w:rFonts w:ascii="Calibri Light" w:hAnsi="Calibri Light" w:cs="Calibri Light"/>
+                <w:color w:val="6B6463"/>
+                <w:shd w:val="clear" w:color="auto" w:fill="FFFFFF"/>
+              </w:rPr>
+            </w:pPr>
+            <w:r>
+              <w:rPr>
+                <w:rFonts w:ascii="Calibri Light" w:hAnsi="Calibri Light" w:cs="Calibri Light"/>
+                <w:color w:val="6B6463"/>
+                <w:shd w:val="clear" w:color="auto" w:fill="FFFFFF"/>
+              </w:rPr>
+              <w:t>Female</w:t>
+            </w:r>
+          </w:p>
+        </w:tc>
+        <w:tc>
+          <w:tcPr>
+            <w:tcW w:w="1042" w:type="dxa"/>
+          </w:tcPr>
+          <w:p>
+            <w:pPr>
+              <w:spacing w:before="0" w:after="160" w:line="259" w:lineRule="auto"/>
+              <w:rPr>
+                <w:rFonts w:ascii="Calibri Light" w:hAnsi="Calibri Light" w:cs="Calibri Light"/>
+                <w:color w:val="6B6463"/>
+                <w:shd w:val="clear" w:color="auto" w:fill="FFFFFF"/>
+              </w:rPr>
+            </w:pPr>
+            <w:r>
+              <w:rPr>
+                <w:rFonts w:ascii="Calibri Light" w:hAnsi="Calibri Light" w:cs="Calibri Light"/>
+                <w:color w:val="6B6463"/>
+                <w:shd w:val="clear" w:color="auto" w:fill="FFFFFF"/>
+              </w:rPr>
+              <w:t>Total</w:t>
+            </w:r>
+          </w:p>
+        </w:tc>
+      </w:tr>
+      <w:tr>
+        <w:tc>
+          <w:tcPr>
+            <w:tcW w:w="5935" w:type="dxa"/>
+          </w:tcPr>
+          <w:p>
+            <w:pPr>
+              <w:spacing w:before="0" w:after="160" w:line="259" w:lineRule="auto"/>
+              <w:rPr>
+                <w:rFonts w:ascii="Calibri Light" w:hAnsi="Calibri Light" w:cs="Calibri Light"/>
+                <w:color w:val="6B6463"/>
+                <w:shd w:val="clear" w:color="auto" w:fill="FFFFFF"/>
+              </w:rPr>
+            </w:pPr>
+            <w:r>
+              <w:rPr>
+                <w:rFonts w:ascii="Calibri Light" w:hAnsi="Calibri Light" w:cs="Calibri Light"/>
+                <w:color w:val="6B6463"/>
+                <w:shd w:val="clear" w:color="auto" w:fill="FFFFFF"/>
+              </w:rPr>
+              <w:t xml:space="preserve">% of </w:t>
+            </w:r>
+            <w:r>
+              <w:rPr>
+                <w:rFonts w:ascii="Calibri Light" w:hAnsi="Calibri Light" w:cs="Calibri Light"/>
+                <w:color w:val="6B6463"/>
+                <w:shd w:val="clear" w:color="auto" w:fill="FFFFFF"/>
+              </w:rPr>
+              <w:t xml:space="preserve">students </w:t>
+            </w:r>
+            <w:r>
+              <w:rPr>
+                <w:rStyle w:val="normaltextrun"/>
+                <w:rFonts w:ascii="Calibri Light" w:hAnsi="Calibri Light" w:cs="Calibri Light"/>
+                <w:color w:val="6B6463"/>
+                <w:shd w:val="clear" w:color="auto" w:fill="FFFFFF"/>
+              </w:rPr>
+              <w:t>demonstrated understanding of mangrove ecosystems protection practices</w:t>
+            </w:r>
+          </w:p>
+        </w:tc>
+        <w:tc>
+          <w:tcPr>
+            <w:tcW w:w="1260" w:type="dxa"/>
+          </w:tcPr>
+          <w:p>
+            <w:pPr>
+              <w:spacing w:before="0" w:after="160" w:line="259" w:lineRule="auto"/>
+              <w:rPr>
+                <w:rFonts w:ascii="Calibri Light" w:hAnsi="Calibri Light" w:cs="Calibri Light"/>
+                <w:color w:val="6B6463"/>
+                <w:shd w:val="clear" w:color="auto" w:fill="FFFFFF"/>
+              </w:rPr>
+            </w:pPr>
+          </w:p>
+        </w:tc>
+        <w:tc>
+          <w:tcPr>
+            <w:tcW w:w="1113" w:type="dxa"/>
+          </w:tcPr>
+          <w:p>
+            <w:pPr>
+              <w:spacing w:before="0" w:after="160" w:line="259" w:lineRule="auto"/>
+              <w:rPr>
+                <w:rFonts w:ascii="Calibri Light" w:hAnsi="Calibri Light" w:cs="Calibri Light"/>
+                <w:color w:val="6B6463"/>
+                <w:shd w:val="clear" w:color="auto" w:fill="FFFFFF"/>
+              </w:rPr>
+            </w:pPr>
+          </w:p>
+        </w:tc>
+        <w:tc>
+          <w:tcPr>
+            <w:tcW w:w="1042" w:type="dxa"/>
+          </w:tcPr>
+          <w:p>
+            <w:pPr>
+              <w:spacing w:before="0" w:after="160" w:line="259" w:lineRule="auto"/>
+              <w:rPr>
+                <w:rFonts w:ascii="Calibri Light" w:hAnsi="Calibri Light" w:cs="Calibri Light"/>
+                <w:color w:val="6B6463"/>
+                <w:shd w:val="clear" w:color="auto" w:fill="FFFFFF"/>
+              </w:rPr>
+            </w:pPr>
+          </w:p>
+        </w:tc>
+      </w:tr>
+      <w:tr>
+        <w:tc>
+          <w:tcPr>
+            <w:tcW w:w="5935" w:type="dxa"/>
+          </w:tcPr>
+          <w:p>
+            <w:pPr>
+              <w:spacing w:before="0" w:after="160" w:line="259" w:lineRule="auto"/>
+              <w:rPr>
+                <w:rFonts w:ascii="Calibri Light" w:hAnsi="Calibri Light" w:cs="Calibri Light"/>
+                <w:color w:val="6B6463"/>
+                <w:shd w:val="clear" w:color="auto" w:fill="FFFFFF"/>
+              </w:rPr>
+            </w:pPr>
+            <w:r>
+              <w:rPr>
+                <w:rFonts w:ascii="Calibri Light" w:hAnsi="Calibri Light" w:cs="Calibri Light"/>
+                <w:color w:val="6B6463"/>
+                <w:shd w:val="clear" w:color="auto" w:fill="FFFFFF"/>
+              </w:rPr>
+              <w:t xml:space="preserve">% of </w:t>
+            </w:r>
+            <w:r>
+              <w:rPr>
+                <w:rFonts w:ascii="Calibri Light" w:hAnsi="Calibri Light" w:cs="Calibri Light"/>
+                <w:color w:val="6B6463"/>
+                <w:shd w:val="clear" w:color="auto" w:fill="FFFFFF"/>
+              </w:rPr>
+              <w:t>farmers</w:t>
+            </w:r>
+            <w:r>
+              <w:rPr>
+                <w:rFonts w:ascii="Calibri Light" w:hAnsi="Calibri Light" w:cs="Calibri Light"/>
+                <w:color w:val="6B6463"/>
+                <w:shd w:val="clear" w:color="auto" w:fill="FFFFFF"/>
+              </w:rPr>
+              <w:t xml:space="preserve"> </w:t>
+            </w:r>
+            <w:r>
+              <w:rPr>
+                <w:rStyle w:val="normaltextrun"/>
+                <w:rFonts w:ascii="Calibri Light" w:hAnsi="Calibri Light" w:cs="Calibri Light"/>
+                <w:color w:val="6B6463"/>
+                <w:shd w:val="clear" w:color="auto" w:fill="FFFFFF"/>
+              </w:rPr>
+              <w:t>demonstrated understanding of mangrove ecosystems protection practices</w:t>
+            </w:r>
+          </w:p>
+        </w:tc>
+        <w:tc>
+          <w:tcPr>
+            <w:tcW w:w="1260" w:type="dxa"/>
+          </w:tcPr>
+          <w:p>
+            <w:pPr>
+              <w:spacing w:before="0" w:after="160" w:line="259" w:lineRule="auto"/>
+              <w:rPr>
+                <w:rFonts w:ascii="Calibri Light" w:hAnsi="Calibri Light" w:cs="Calibri Light"/>
+                <w:color w:val="6B6463"/>
+                <w:shd w:val="clear" w:color="auto" w:fill="FFFFFF"/>
+              </w:rPr>
+            </w:pPr>
+          </w:p>
+        </w:tc>
+        <w:tc>
+          <w:tcPr>
+            <w:tcW w:w="1113" w:type="dxa"/>
+          </w:tcPr>
+          <w:p>
+            <w:pPr>
+              <w:spacing w:before="0" w:after="160" w:line="259" w:lineRule="auto"/>
+              <w:rPr>
+                <w:rFonts w:ascii="Calibri Light" w:hAnsi="Calibri Light" w:cs="Calibri Light"/>
+                <w:color w:val="6B6463"/>
+                <w:shd w:val="clear" w:color="auto" w:fill="FFFFFF"/>
+              </w:rPr>
+            </w:pPr>
+          </w:p>
+        </w:tc>
+        <w:tc>
+          <w:tcPr>
+            <w:tcW w:w="1042" w:type="dxa"/>
+          </w:tcPr>
+          <w:p>
+            <w:pPr>
+              <w:spacing w:before="0" w:after="160" w:line="259" w:lineRule="auto"/>
+              <w:rPr>
+                <w:rFonts w:ascii="Calibri Light" w:hAnsi="Calibri Light" w:cs="Calibri Light"/>
+                <w:color w:val="6B6463"/>
+                <w:shd w:val="clear" w:color="auto" w:fill="FFFFFF"/>
+              </w:rPr>
+            </w:pPr>
+          </w:p>
+        </w:tc>
+      </w:tr>
+      <w:tr>
+        <w:tc>
+          <w:tcPr>
+            <w:tcW w:w="5935" w:type="dxa"/>
+          </w:tcPr>
+          <w:p>
+            <w:pPr>
+              <w:spacing w:before="0" w:after="160" w:line="259" w:lineRule="auto"/>
+              <w:rPr>
+                <w:rFonts w:ascii="Calibri Light" w:hAnsi="Calibri Light" w:cs="Calibri Light"/>
+                <w:color w:val="6B6463"/>
+                <w:shd w:val="clear" w:color="auto" w:fill="FFFFFF"/>
+              </w:rPr>
+            </w:pPr>
+            <w:r>
+              <w:rPr>
+                <w:rFonts w:ascii="Calibri Light" w:hAnsi="Calibri Light" w:cs="Calibri Light"/>
+                <w:color w:val="6B6463"/>
+                <w:shd w:val="clear" w:color="auto" w:fill="FFFFFF"/>
+              </w:rPr>
+              <w:t xml:space="preserve">% of fishers </w:t>
+            </w:r>
+            <w:r>
+              <w:rPr>
+                <w:rStyle w:val="normaltextrun"/>
+                <w:rFonts w:ascii="Calibri Light" w:hAnsi="Calibri Light" w:cs="Calibri Light"/>
+                <w:color w:val="6B6463"/>
+                <w:shd w:val="clear" w:color="auto" w:fill="FFFFFF"/>
+              </w:rPr>
+              <w:t>demonstrated understanding of mangrove ecosystems protection practices</w:t>
+            </w:r>
+          </w:p>
+        </w:tc>
+        <w:tc>
+          <w:tcPr>
+            <w:tcW w:w="1260" w:type="dxa"/>
+          </w:tcPr>
+          <w:p>
+            <w:pPr>
+              <w:spacing w:before="0" w:after="160" w:line="259" w:lineRule="auto"/>
+              <w:rPr>
+                <w:rFonts w:ascii="Calibri Light" w:hAnsi="Calibri Light" w:cs="Calibri Light"/>
+                <w:color w:val="6B6463"/>
+                <w:shd w:val="clear" w:color="auto" w:fill="FFFFFF"/>
+              </w:rPr>
+            </w:pPr>
+          </w:p>
+        </w:tc>
+        <w:tc>
+          <w:tcPr>
+            <w:tcW w:w="1113" w:type="dxa"/>
+          </w:tcPr>
+          <w:p>
+            <w:pPr>
+              <w:spacing w:before="0" w:after="160" w:line="259" w:lineRule="auto"/>
+              <w:rPr>
+                <w:rFonts w:ascii="Calibri Light" w:hAnsi="Calibri Light" w:cs="Calibri Light"/>
+                <w:color w:val="6B6463"/>
+                <w:shd w:val="clear" w:color="auto" w:fill="FFFFFF"/>
+              </w:rPr>
+            </w:pPr>
+          </w:p>
+        </w:tc>
+        <w:tc>
+          <w:tcPr>
+            <w:tcW w:w="1042" w:type="dxa"/>
+          </w:tcPr>
+          <w:p>
+            <w:pPr>
+              <w:spacing w:before="0" w:after="160" w:line="259" w:lineRule="auto"/>
+              <w:rPr>
+                <w:rFonts w:ascii="Calibri Light" w:hAnsi="Calibri Light" w:cs="Calibri Light"/>
+                <w:color w:val="6B6463"/>
+                <w:shd w:val="clear" w:color="auto" w:fill="FFFFFF"/>
+              </w:rPr>
+            </w:pPr>
+          </w:p>
+        </w:tc>
+      </w:tr>
+    </w:tbl>
+    <w:p>
+      <w:pPr>
+        <w:spacing w:before="0" w:after="160" w:line="259" w:lineRule="auto"/>
+        <w:rPr>
+          <w:rFonts w:ascii="Calibri Light" w:hAnsi="Calibri Light" w:cs="Calibri Light"/>
+          <w:color w:val="6B6463"/>
+          <w:shd w:val="clear" w:color="auto" w:fill="FFFFFF"/>
+        </w:rPr>
+      </w:pPr>
     </w:p>
     <w:p>
       <w:pPr>
@@ -3611,6 +5771,902 @@
     </w:p>
     <w:p>
       <w:pPr>
+        <w:pStyle w:val="Paragraphedeliste"/>
+        <w:rPr>
+          <w:rStyle w:val="normaltextrun"/>
+          <w:rFonts w:ascii="Calibri Light" w:hAnsi="Calibri Light" w:cs="Calibri Light"/>
+          <w:color w:val="6B6463"/>
+          <w:shd w:val="clear" w:color="auto" w:fill="FFFFFF"/>
+        </w:rPr>
+      </w:pPr>
+    </w:p>
+    <w:p>
+      <w:pPr>
+        <w:pStyle w:val="Paragraphedeliste"/>
+        <w:rPr>
+          <w:rStyle w:val="normaltextrun"/>
+          <w:rFonts w:ascii="Calibri Light" w:hAnsi="Calibri Light" w:cs="Calibri Light"/>
+          <w:color w:val="6B6463"/>
+          <w:shd w:val="clear" w:color="auto" w:fill="FFFFFF"/>
+        </w:rPr>
+      </w:pPr>
+      <w:r>
+        <w:rPr>
+          <w:noProof/>
+        </w:rPr>
+        <w:lastRenderedPageBreak/>
+        <w:drawing>
+          <wp:inline distT="0" distB="0" distL="0" distR="0" wp14:anchorId="274036A3" wp14:editId="1A3C34A9">
+            <wp:extent cx="5943600" cy="4794250"/>
+            <wp:effectExtent l="0" t="0" r="0" b="6350"/>
+            <wp:docPr id="22" name="Image 22"/>
+            <wp:cNvGraphicFramePr>
+              <a:graphicFrameLocks xmlns:a="http://schemas.openxmlformats.org/drawingml/2006/main" noChangeAspect="1"/>
+            </wp:cNvGraphicFramePr>
+            <a:graphic xmlns:a="http://schemas.openxmlformats.org/drawingml/2006/main">
+              <a:graphicData uri="http://schemas.openxmlformats.org/drawingml/2006/picture">
+                <pic:pic xmlns:pic="http://schemas.openxmlformats.org/drawingml/2006/picture">
+                  <pic:nvPicPr>
+                    <pic:cNvPr id="0" name="Picture 44"/>
+                    <pic:cNvPicPr>
+                      <a:picLocks noChangeAspect="1" noChangeArrowheads="1"/>
+                    </pic:cNvPicPr>
+                  </pic:nvPicPr>
+                  <pic:blipFill>
+                    <a:blip r:embed="rId11" cstate="print">
+                      <a:extLst>
+                        <a:ext uri="{28A0092B-C50C-407E-A947-70E740481C1C}">
+                          <a14:useLocalDpi xmlns:a14="http://schemas.microsoft.com/office/drawing/2010/main" val="0"/>
+                        </a:ext>
+                      </a:extLst>
+                    </a:blip>
+                    <a:srcRect/>
+                    <a:stretch>
+                      <a:fillRect/>
+                    </a:stretch>
+                  </pic:blipFill>
+                  <pic:spPr bwMode="auto">
+                    <a:xfrm>
+                      <a:off x="0" y="0"/>
+                      <a:ext cx="5943600" cy="4794250"/>
+                    </a:xfrm>
+                    <a:prstGeom prst="rect">
+                      <a:avLst/>
+                    </a:prstGeom>
+                    <a:noFill/>
+                    <a:ln>
+                      <a:noFill/>
+                    </a:ln>
+                  </pic:spPr>
+                </pic:pic>
+              </a:graphicData>
+            </a:graphic>
+          </wp:inline>
+        </w:drawing>
+      </w:r>
+    </w:p>
+    <w:p>
+      <w:pPr>
+        <w:pStyle w:val="Paragraphedeliste"/>
+        <w:rPr>
+          <w:rStyle w:val="normaltextrun"/>
+          <w:rFonts w:ascii="Calibri Light" w:hAnsi="Calibri Light" w:cs="Calibri Light"/>
+          <w:color w:val="6B6463"/>
+          <w:shd w:val="clear" w:color="auto" w:fill="FFFFFF"/>
+        </w:rPr>
+      </w:pPr>
+    </w:p>
+    <w:p>
+      <w:pPr>
+        <w:pStyle w:val="Paragraphedeliste"/>
+        <w:rPr>
+          <w:rStyle w:val="normaltextrun"/>
+          <w:rFonts w:ascii="Calibri Light" w:hAnsi="Calibri Light" w:cs="Calibri Light"/>
+          <w:color w:val="6B6463"/>
+          <w:shd w:val="clear" w:color="auto" w:fill="FFFFFF"/>
+        </w:rPr>
+      </w:pPr>
+      <w:r>
+        <w:rPr>
+          <w:rStyle w:val="normaltextrun"/>
+          <w:rFonts w:ascii="Calibri Light" w:hAnsi="Calibri Light" w:cs="Calibri Light"/>
+          <w:color w:val="6B6463"/>
+          <w:shd w:val="clear" w:color="auto" w:fill="FFFFFF"/>
+        </w:rPr>
+        <w:t>How should the environment be for us to be in good health?</w:t>
+      </w:r>
+    </w:p>
+    <w:p>
+      <w:pPr>
+        <w:pStyle w:val="Paragraphedeliste"/>
+        <w:rPr>
+          <w:rStyle w:val="normaltextrun"/>
+          <w:rFonts w:ascii="Calibri Light" w:hAnsi="Calibri Light" w:cs="Calibri Light"/>
+          <w:color w:val="6B6463"/>
+          <w:shd w:val="clear" w:color="auto" w:fill="FFFFFF"/>
+        </w:rPr>
+      </w:pPr>
+    </w:p>
+    <w:p>
+      <w:pPr>
+        <w:pStyle w:val="Paragraphedeliste"/>
+        <w:rPr>
+          <w:rStyle w:val="normaltextrun"/>
+          <w:rFonts w:ascii="Calibri Light" w:hAnsi="Calibri Light" w:cs="Calibri Light"/>
+          <w:color w:val="6B6463"/>
+          <w:shd w:val="clear" w:color="auto" w:fill="FFFFFF"/>
+        </w:rPr>
+      </w:pPr>
+      <w:r>
+        <w:rPr>
+          <w:noProof/>
+        </w:rPr>
+        <w:lastRenderedPageBreak/>
+        <w:drawing>
+          <wp:inline distT="0" distB="0" distL="0" distR="0" wp14:anchorId="137BB9AF" wp14:editId="664854A9">
+            <wp:extent cx="5943600" cy="3697605"/>
+            <wp:effectExtent l="0" t="0" r="0" b="0"/>
+            <wp:docPr id="23" name="Image 23"/>
+            <wp:cNvGraphicFramePr>
+              <a:graphicFrameLocks xmlns:a="http://schemas.openxmlformats.org/drawingml/2006/main" noChangeAspect="1"/>
+            </wp:cNvGraphicFramePr>
+            <a:graphic xmlns:a="http://schemas.openxmlformats.org/drawingml/2006/main">
+              <a:graphicData uri="http://schemas.openxmlformats.org/drawingml/2006/picture">
+                <pic:pic xmlns:pic="http://schemas.openxmlformats.org/drawingml/2006/picture">
+                  <pic:nvPicPr>
+                    <pic:cNvPr id="0" name="Picture 46"/>
+                    <pic:cNvPicPr>
+                      <a:picLocks noChangeAspect="1" noChangeArrowheads="1"/>
+                    </pic:cNvPicPr>
+                  </pic:nvPicPr>
+                  <pic:blipFill>
+                    <a:blip r:embed="rId12" cstate="print">
+                      <a:extLst>
+                        <a:ext uri="{28A0092B-C50C-407E-A947-70E740481C1C}">
+                          <a14:useLocalDpi xmlns:a14="http://schemas.microsoft.com/office/drawing/2010/main" val="0"/>
+                        </a:ext>
+                      </a:extLst>
+                    </a:blip>
+                    <a:srcRect/>
+                    <a:stretch>
+                      <a:fillRect/>
+                    </a:stretch>
+                  </pic:blipFill>
+                  <pic:spPr bwMode="auto">
+                    <a:xfrm>
+                      <a:off x="0" y="0"/>
+                      <a:ext cx="5943600" cy="3697605"/>
+                    </a:xfrm>
+                    <a:prstGeom prst="rect">
+                      <a:avLst/>
+                    </a:prstGeom>
+                    <a:noFill/>
+                    <a:ln>
+                      <a:noFill/>
+                    </a:ln>
+                  </pic:spPr>
+                </pic:pic>
+              </a:graphicData>
+            </a:graphic>
+          </wp:inline>
+        </w:drawing>
+      </w:r>
+    </w:p>
+    <w:p>
+      <w:pPr>
+        <w:pStyle w:val="Paragraphedeliste"/>
+        <w:rPr>
+          <w:rStyle w:val="normaltextrun"/>
+          <w:rFonts w:ascii="Calibri Light" w:hAnsi="Calibri Light" w:cs="Calibri Light"/>
+          <w:color w:val="6B6463"/>
+          <w:shd w:val="clear" w:color="auto" w:fill="FFFFFF"/>
+        </w:rPr>
+      </w:pPr>
+    </w:p>
+    <w:p>
+      <w:pPr>
+        <w:pStyle w:val="Paragraphedeliste"/>
+        <w:rPr>
+          <w:rStyle w:val="normaltextrun"/>
+          <w:rFonts w:ascii="Calibri Light" w:hAnsi="Calibri Light" w:cs="Calibri Light"/>
+          <w:color w:val="6B6463"/>
+          <w:shd w:val="clear" w:color="auto" w:fill="FFFFFF"/>
+        </w:rPr>
+      </w:pPr>
+      <w:r>
+        <w:rPr>
+          <w:noProof/>
+        </w:rPr>
+        <w:drawing>
+          <wp:inline distT="0" distB="0" distL="0" distR="0" wp14:anchorId="261D34FE" wp14:editId="78EC1D0D">
+            <wp:extent cx="5943600" cy="3697605"/>
+            <wp:effectExtent l="0" t="0" r="0" b="0"/>
+            <wp:docPr id="24" name="Image 24"/>
+            <wp:cNvGraphicFramePr>
+              <a:graphicFrameLocks xmlns:a="http://schemas.openxmlformats.org/drawingml/2006/main" noChangeAspect="1"/>
+            </wp:cNvGraphicFramePr>
+            <a:graphic xmlns:a="http://schemas.openxmlformats.org/drawingml/2006/main">
+              <a:graphicData uri="http://schemas.openxmlformats.org/drawingml/2006/picture">
+                <pic:pic xmlns:pic="http://schemas.openxmlformats.org/drawingml/2006/picture">
+                  <pic:nvPicPr>
+                    <pic:cNvPr id="0" name="Picture 48"/>
+                    <pic:cNvPicPr>
+                      <a:picLocks noChangeAspect="1" noChangeArrowheads="1"/>
+                    </pic:cNvPicPr>
+                  </pic:nvPicPr>
+                  <pic:blipFill>
+                    <a:blip r:embed="rId13" cstate="print">
+                      <a:extLst>
+                        <a:ext uri="{28A0092B-C50C-407E-A947-70E740481C1C}">
+                          <a14:useLocalDpi xmlns:a14="http://schemas.microsoft.com/office/drawing/2010/main" val="0"/>
+                        </a:ext>
+                      </a:extLst>
+                    </a:blip>
+                    <a:srcRect/>
+                    <a:stretch>
+                      <a:fillRect/>
+                    </a:stretch>
+                  </pic:blipFill>
+                  <pic:spPr bwMode="auto">
+                    <a:xfrm>
+                      <a:off x="0" y="0"/>
+                      <a:ext cx="5943600" cy="3697605"/>
+                    </a:xfrm>
+                    <a:prstGeom prst="rect">
+                      <a:avLst/>
+                    </a:prstGeom>
+                    <a:noFill/>
+                    <a:ln>
+                      <a:noFill/>
+                    </a:ln>
+                  </pic:spPr>
+                </pic:pic>
+              </a:graphicData>
+            </a:graphic>
+          </wp:inline>
+        </w:drawing>
+      </w:r>
+    </w:p>
+    <w:p>
+      <w:pPr>
+        <w:pStyle w:val="Paragraphedeliste"/>
+        <w:rPr>
+          <w:rStyle w:val="normaltextrun"/>
+          <w:rFonts w:ascii="Calibri Light" w:hAnsi="Calibri Light" w:cs="Calibri Light"/>
+          <w:color w:val="6B6463"/>
+          <w:shd w:val="clear" w:color="auto" w:fill="FFFFFF"/>
+        </w:rPr>
+      </w:pPr>
+    </w:p>
+    <w:p>
+      <w:pPr>
+        <w:pStyle w:val="Paragraphedeliste"/>
+        <w:rPr>
+          <w:rStyle w:val="normaltextrun"/>
+          <w:rFonts w:ascii="Calibri Light" w:hAnsi="Calibri Light" w:cs="Calibri Light"/>
+          <w:color w:val="6B6463"/>
+          <w:shd w:val="clear" w:color="auto" w:fill="FFFFFF"/>
+        </w:rPr>
+      </w:pPr>
+      <w:r>
+        <w:rPr>
+          <w:noProof/>
+        </w:rPr>
+        <w:lastRenderedPageBreak/>
+        <w:drawing>
+          <wp:inline distT="0" distB="0" distL="0" distR="0" wp14:anchorId="5256AD35" wp14:editId="3CA3EBA0">
+            <wp:extent cx="5943600" cy="3849370"/>
+            <wp:effectExtent l="0" t="0" r="0" b="0"/>
+            <wp:docPr id="25" name="Image 25"/>
+            <wp:cNvGraphicFramePr>
+              <a:graphicFrameLocks xmlns:a="http://schemas.openxmlformats.org/drawingml/2006/main" noChangeAspect="1"/>
+            </wp:cNvGraphicFramePr>
+            <a:graphic xmlns:a="http://schemas.openxmlformats.org/drawingml/2006/main">
+              <a:graphicData uri="http://schemas.openxmlformats.org/drawingml/2006/picture">
+                <pic:pic xmlns:pic="http://schemas.openxmlformats.org/drawingml/2006/picture">
+                  <pic:nvPicPr>
+                    <pic:cNvPr id="0" name="Picture 50"/>
+                    <pic:cNvPicPr>
+                      <a:picLocks noChangeAspect="1" noChangeArrowheads="1"/>
+                    </pic:cNvPicPr>
+                  </pic:nvPicPr>
+                  <pic:blipFill>
+                    <a:blip r:embed="rId14" cstate="print">
+                      <a:extLst>
+                        <a:ext uri="{28A0092B-C50C-407E-A947-70E740481C1C}">
+                          <a14:useLocalDpi xmlns:a14="http://schemas.microsoft.com/office/drawing/2010/main" val="0"/>
+                        </a:ext>
+                      </a:extLst>
+                    </a:blip>
+                    <a:srcRect/>
+                    <a:stretch>
+                      <a:fillRect/>
+                    </a:stretch>
+                  </pic:blipFill>
+                  <pic:spPr bwMode="auto">
+                    <a:xfrm>
+                      <a:off x="0" y="0"/>
+                      <a:ext cx="5943600" cy="3849370"/>
+                    </a:xfrm>
+                    <a:prstGeom prst="rect">
+                      <a:avLst/>
+                    </a:prstGeom>
+                    <a:noFill/>
+                    <a:ln>
+                      <a:noFill/>
+                    </a:ln>
+                  </pic:spPr>
+                </pic:pic>
+              </a:graphicData>
+            </a:graphic>
+          </wp:inline>
+        </w:drawing>
+      </w:r>
+    </w:p>
+    <w:p>
+      <w:pPr>
+        <w:pStyle w:val="Paragraphedeliste"/>
+        <w:rPr>
+          <w:rStyle w:val="normaltextrun"/>
+          <w:rFonts w:ascii="Calibri Light" w:hAnsi="Calibri Light" w:cs="Calibri Light"/>
+          <w:color w:val="6B6463"/>
+          <w:shd w:val="clear" w:color="auto" w:fill="FFFFFF"/>
+        </w:rPr>
+      </w:pPr>
+      <w:r>
+        <w:rPr>
+          <w:noProof/>
+        </w:rPr>
+        <w:drawing>
+          <wp:inline distT="0" distB="0" distL="0" distR="0" wp14:anchorId="6EB59574" wp14:editId="1C9160C1">
+            <wp:extent cx="5943600" cy="4215130"/>
+            <wp:effectExtent l="0" t="0" r="0" b="0"/>
+            <wp:docPr id="21" name="Image 21"/>
+            <wp:cNvGraphicFramePr>
+              <a:graphicFrameLocks xmlns:a="http://schemas.openxmlformats.org/drawingml/2006/main" noChangeAspect="1"/>
+            </wp:cNvGraphicFramePr>
+            <a:graphic xmlns:a="http://schemas.openxmlformats.org/drawingml/2006/main">
+              <a:graphicData uri="http://schemas.openxmlformats.org/drawingml/2006/picture">
+                <pic:pic xmlns:pic="http://schemas.openxmlformats.org/drawingml/2006/picture">
+                  <pic:nvPicPr>
+                    <pic:cNvPr id="0" name="Picture 42"/>
+                    <pic:cNvPicPr>
+                      <a:picLocks noChangeAspect="1" noChangeArrowheads="1"/>
+                    </pic:cNvPicPr>
+                  </pic:nvPicPr>
+                  <pic:blipFill>
+                    <a:blip r:embed="rId15" cstate="print">
+                      <a:extLst>
+                        <a:ext uri="{28A0092B-C50C-407E-A947-70E740481C1C}">
+                          <a14:useLocalDpi xmlns:a14="http://schemas.microsoft.com/office/drawing/2010/main" val="0"/>
+                        </a:ext>
+                      </a:extLst>
+                    </a:blip>
+                    <a:srcRect/>
+                    <a:stretch>
+                      <a:fillRect/>
+                    </a:stretch>
+                  </pic:blipFill>
+                  <pic:spPr bwMode="auto">
+                    <a:xfrm>
+                      <a:off x="0" y="0"/>
+                      <a:ext cx="5943600" cy="4215130"/>
+                    </a:xfrm>
+                    <a:prstGeom prst="rect">
+                      <a:avLst/>
+                    </a:prstGeom>
+                    <a:noFill/>
+                    <a:ln>
+                      <a:noFill/>
+                    </a:ln>
+                  </pic:spPr>
+                </pic:pic>
+              </a:graphicData>
+            </a:graphic>
+          </wp:inline>
+        </w:drawing>
+      </w:r>
+    </w:p>
+    <w:p>
+      <w:pPr>
+        <w:rPr>
+          <w:rStyle w:val="normaltextrun"/>
+          <w:rFonts w:ascii="Calibri Light" w:hAnsi="Calibri Light" w:cs="Calibri Light"/>
+          <w:color w:val="6B6463"/>
+          <w:shd w:val="clear" w:color="auto" w:fill="FFFFFF"/>
+        </w:rPr>
+      </w:pPr>
+      <w:r>
+        <w:rPr>
+          <w:noProof/>
+        </w:rPr>
+        <w:lastRenderedPageBreak/>
+        <w:drawing>
+          <wp:anchor distT="0" distB="0" distL="114300" distR="114300" simplePos="0" relativeHeight="251666432" behindDoc="1" locked="0" layoutInCell="1" allowOverlap="1" wp14:anchorId="18CB745F" wp14:editId="3EC20051">
+            <wp:simplePos x="0" y="0"/>
+            <wp:positionH relativeFrom="margin">
+              <wp:posOffset>-540327</wp:posOffset>
+            </wp:positionH>
+            <wp:positionV relativeFrom="paragraph">
+              <wp:posOffset>326</wp:posOffset>
+            </wp:positionV>
+            <wp:extent cx="7092861" cy="4167814"/>
+            <wp:effectExtent l="0" t="0" r="0" b="4445"/>
+            <wp:wrapTight wrapText="bothSides">
+              <wp:wrapPolygon edited="0">
+                <wp:start x="0" y="0"/>
+                <wp:lineTo x="0" y="21524"/>
+                <wp:lineTo x="21525" y="21524"/>
+                <wp:lineTo x="21525" y="0"/>
+                <wp:lineTo x="0" y="0"/>
+              </wp:wrapPolygon>
+            </wp:wrapTight>
+            <wp:docPr id="28" name="Image 28"/>
+            <wp:cNvGraphicFramePr>
+              <a:graphicFrameLocks xmlns:a="http://schemas.openxmlformats.org/drawingml/2006/main" noChangeAspect="1"/>
+            </wp:cNvGraphicFramePr>
+            <a:graphic xmlns:a="http://schemas.openxmlformats.org/drawingml/2006/main">
+              <a:graphicData uri="http://schemas.openxmlformats.org/drawingml/2006/picture">
+                <pic:pic xmlns:pic="http://schemas.openxmlformats.org/drawingml/2006/picture">
+                  <pic:nvPicPr>
+                    <pic:cNvPr id="0" name="Picture 56"/>
+                    <pic:cNvPicPr>
+                      <a:picLocks noChangeAspect="1" noChangeArrowheads="1"/>
+                    </pic:cNvPicPr>
+                  </pic:nvPicPr>
+                  <pic:blipFill>
+                    <a:blip r:embed="rId16" cstate="print">
+                      <a:extLst>
+                        <a:ext uri="{28A0092B-C50C-407E-A947-70E740481C1C}">
+                          <a14:useLocalDpi xmlns:a14="http://schemas.microsoft.com/office/drawing/2010/main" val="0"/>
+                        </a:ext>
+                      </a:extLst>
+                    </a:blip>
+                    <a:srcRect/>
+                    <a:stretch>
+                      <a:fillRect/>
+                    </a:stretch>
+                  </pic:blipFill>
+                  <pic:spPr bwMode="auto">
+                    <a:xfrm>
+                      <a:off x="0" y="0"/>
+                      <a:ext cx="7108533" cy="4177023"/>
+                    </a:xfrm>
+                    <a:prstGeom prst="rect">
+                      <a:avLst/>
+                    </a:prstGeom>
+                    <a:noFill/>
+                    <a:ln>
+                      <a:noFill/>
+                    </a:ln>
+                  </pic:spPr>
+                </pic:pic>
+              </a:graphicData>
+            </a:graphic>
+            <wp14:sizeRelH relativeFrom="margin">
+              <wp14:pctWidth>0</wp14:pctWidth>
+            </wp14:sizeRelH>
+            <wp14:sizeRelV relativeFrom="margin">
+              <wp14:pctHeight>0</wp14:pctHeight>
+            </wp14:sizeRelV>
+          </wp:anchor>
+        </w:drawing>
+      </w:r>
+    </w:p>
+    <w:p>
+      <w:pPr>
+        <w:pStyle w:val="Paragraphedeliste"/>
+        <w:rPr>
+          <w:rStyle w:val="normaltextrun"/>
+          <w:rFonts w:ascii="Calibri Light" w:hAnsi="Calibri Light" w:cs="Calibri Light"/>
+          <w:color w:val="6B6463"/>
+          <w:shd w:val="clear" w:color="auto" w:fill="FFFFFF"/>
+        </w:rPr>
+      </w:pPr>
+    </w:p>
+    <w:p>
+      <w:pPr>
+        <w:pStyle w:val="Paragraphedeliste"/>
+        <w:rPr>
+          <w:rStyle w:val="normaltextrun"/>
+          <w:rFonts w:ascii="Calibri Light" w:hAnsi="Calibri Light" w:cs="Calibri Light"/>
+          <w:color w:val="6B6463"/>
+          <w:shd w:val="clear" w:color="auto" w:fill="FFFFFF"/>
+        </w:rPr>
+      </w:pPr>
+    </w:p>
+    <w:p>
+      <w:pPr>
+        <w:pStyle w:val="Paragraphedeliste"/>
+        <w:rPr>
+          <w:rStyle w:val="normaltextrun"/>
+          <w:rFonts w:ascii="Calibri Light" w:hAnsi="Calibri Light" w:cs="Calibri Light"/>
+          <w:color w:val="6B6463"/>
+          <w:shd w:val="clear" w:color="auto" w:fill="FFFFFF"/>
+        </w:rPr>
+      </w:pPr>
+    </w:p>
+    <w:p>
+      <w:pPr>
+        <w:pStyle w:val="Paragraphedeliste"/>
+        <w:rPr>
+          <w:rStyle w:val="normaltextrun"/>
+          <w:rFonts w:ascii="Calibri Light" w:hAnsi="Calibri Light" w:cs="Calibri Light"/>
+          <w:color w:val="6B6463"/>
+          <w:shd w:val="clear" w:color="auto" w:fill="FFFFFF"/>
+        </w:rPr>
+      </w:pPr>
+    </w:p>
+    <w:tbl>
+      <w:tblPr>
+        <w:tblStyle w:val="Grilledutableau"/>
+        <w:tblW w:w="0" w:type="auto"/>
+        <w:tblLook w:val="04A0" w:firstRow="1" w:lastRow="0" w:firstColumn="1" w:lastColumn="0" w:noHBand="0" w:noVBand="1"/>
+      </w:tblPr>
+      <w:tblGrid>
+        <w:gridCol w:w="5485"/>
+        <w:gridCol w:w="1710"/>
+        <w:gridCol w:w="1113"/>
+        <w:gridCol w:w="1042"/>
+      </w:tblGrid>
+      <w:tr>
+        <w:tc>
+          <w:tcPr>
+            <w:tcW w:w="5485" w:type="dxa"/>
+          </w:tcPr>
+          <w:p>
+            <w:pPr>
+              <w:spacing w:before="0" w:after="160" w:line="259" w:lineRule="auto"/>
+              <w:rPr>
+                <w:rFonts w:ascii="Calibri Light" w:hAnsi="Calibri Light" w:cs="Calibri Light"/>
+                <w:color w:val="6B6463"/>
+                <w:shd w:val="clear" w:color="auto" w:fill="FFFFFF"/>
+              </w:rPr>
+            </w:pPr>
+          </w:p>
+        </w:tc>
+        <w:tc>
+          <w:tcPr>
+            <w:tcW w:w="1710" w:type="dxa"/>
+          </w:tcPr>
+          <w:p>
+            <w:pPr>
+              <w:spacing w:before="0" w:after="160" w:line="259" w:lineRule="auto"/>
+              <w:rPr>
+                <w:rFonts w:ascii="Calibri Light" w:hAnsi="Calibri Light" w:cs="Calibri Light"/>
+                <w:color w:val="6B6463"/>
+                <w:shd w:val="clear" w:color="auto" w:fill="FFFFFF"/>
+              </w:rPr>
+            </w:pPr>
+            <w:r>
+              <w:rPr>
+                <w:rFonts w:ascii="Calibri Light" w:hAnsi="Calibri Light" w:cs="Calibri Light"/>
+                <w:color w:val="6B6463"/>
+                <w:shd w:val="clear" w:color="auto" w:fill="FFFFFF"/>
+              </w:rPr>
+              <w:t>Male</w:t>
+            </w:r>
+          </w:p>
+        </w:tc>
+        <w:tc>
+          <w:tcPr>
+            <w:tcW w:w="1113" w:type="dxa"/>
+          </w:tcPr>
+          <w:p>
+            <w:pPr>
+              <w:spacing w:before="0" w:after="160" w:line="259" w:lineRule="auto"/>
+              <w:rPr>
+                <w:rFonts w:ascii="Calibri Light" w:hAnsi="Calibri Light" w:cs="Calibri Light"/>
+                <w:color w:val="6B6463"/>
+                <w:shd w:val="clear" w:color="auto" w:fill="FFFFFF"/>
+              </w:rPr>
+            </w:pPr>
+            <w:r>
+              <w:rPr>
+                <w:rFonts w:ascii="Calibri Light" w:hAnsi="Calibri Light" w:cs="Calibri Light"/>
+                <w:color w:val="6B6463"/>
+                <w:shd w:val="clear" w:color="auto" w:fill="FFFFFF"/>
+              </w:rPr>
+              <w:t>Female</w:t>
+            </w:r>
+          </w:p>
+        </w:tc>
+        <w:tc>
+          <w:tcPr>
+            <w:tcW w:w="1042" w:type="dxa"/>
+          </w:tcPr>
+          <w:p>
+            <w:pPr>
+              <w:spacing w:before="0" w:after="160" w:line="259" w:lineRule="auto"/>
+              <w:rPr>
+                <w:rFonts w:ascii="Calibri Light" w:hAnsi="Calibri Light" w:cs="Calibri Light"/>
+                <w:color w:val="6B6463"/>
+                <w:shd w:val="clear" w:color="auto" w:fill="FFFFFF"/>
+              </w:rPr>
+            </w:pPr>
+            <w:r>
+              <w:rPr>
+                <w:rFonts w:ascii="Calibri Light" w:hAnsi="Calibri Light" w:cs="Calibri Light"/>
+                <w:color w:val="6B6463"/>
+                <w:shd w:val="clear" w:color="auto" w:fill="FFFFFF"/>
+              </w:rPr>
+              <w:t>Total</w:t>
+            </w:r>
+          </w:p>
+        </w:tc>
+      </w:tr>
+      <w:tr>
+        <w:tc>
+          <w:tcPr>
+            <w:tcW w:w="5485" w:type="dxa"/>
+          </w:tcPr>
+          <w:p>
+            <w:pPr>
+              <w:spacing w:before="0" w:after="160" w:line="259" w:lineRule="auto"/>
+              <w:rPr>
+                <w:rFonts w:ascii="Calibri Light" w:hAnsi="Calibri Light" w:cs="Calibri Light"/>
+                <w:color w:val="6B6463"/>
+                <w:shd w:val="clear" w:color="auto" w:fill="FFFFFF"/>
+              </w:rPr>
+            </w:pPr>
+            <w:r>
+              <w:rPr>
+                <w:rStyle w:val="normaltextrun"/>
+                <w:rFonts w:ascii="Calibri Light" w:hAnsi="Calibri Light" w:cs="Calibri Light"/>
+                <w:color w:val="6B6463"/>
+                <w:shd w:val="clear" w:color="auto" w:fill="FFFFFF"/>
+              </w:rPr>
+              <w:t>% of s</w:t>
+            </w:r>
+            <w:r>
+              <w:rPr>
+                <w:rStyle w:val="normaltextrun"/>
+                <w:rFonts w:ascii="Calibri Light" w:hAnsi="Calibri Light" w:cs="Calibri Light"/>
+                <w:color w:val="6B6463"/>
+                <w:shd w:val="clear" w:color="auto" w:fill="FFFFFF"/>
+              </w:rPr>
+              <w:t>tudents</w:t>
+            </w:r>
+            <w:r>
+              <w:rPr>
+                <w:rStyle w:val="normaltextrun"/>
+                <w:rFonts w:ascii="Calibri Light" w:hAnsi="Calibri Light" w:cs="Calibri Light"/>
+                <w:color w:val="6B6463"/>
+                <w:shd w:val="clear" w:color="auto" w:fill="FFFFFF"/>
+              </w:rPr>
+              <w:t xml:space="preserve"> </w:t>
+            </w:r>
+            <w:r>
+              <w:rPr>
+                <w:rStyle w:val="normaltextrun"/>
+                <w:rFonts w:ascii="Calibri Light" w:hAnsi="Calibri Light" w:cs="Calibri Light"/>
+                <w:color w:val="6B6463"/>
+                <w:shd w:val="clear" w:color="auto" w:fill="FFFFFF"/>
+              </w:rPr>
+              <w:t>with positive attitudes towards mangrove ecosystems protection actions.</w:t>
+            </w:r>
+          </w:p>
+        </w:tc>
+        <w:tc>
+          <w:tcPr>
+            <w:tcW w:w="1710" w:type="dxa"/>
+          </w:tcPr>
+          <w:p>
+            <w:pPr>
+              <w:spacing w:before="0" w:after="160" w:line="259" w:lineRule="auto"/>
+              <w:rPr>
+                <w:rFonts w:ascii="Calibri Light" w:hAnsi="Calibri Light" w:cs="Calibri Light"/>
+                <w:color w:val="6B6463"/>
+                <w:shd w:val="clear" w:color="auto" w:fill="FFFFFF"/>
+              </w:rPr>
+            </w:pPr>
+          </w:p>
+        </w:tc>
+        <w:tc>
+          <w:tcPr>
+            <w:tcW w:w="1113" w:type="dxa"/>
+          </w:tcPr>
+          <w:p>
+            <w:pPr>
+              <w:spacing w:before="0" w:after="160" w:line="259" w:lineRule="auto"/>
+              <w:rPr>
+                <w:rFonts w:ascii="Calibri Light" w:hAnsi="Calibri Light" w:cs="Calibri Light"/>
+                <w:color w:val="6B6463"/>
+                <w:shd w:val="clear" w:color="auto" w:fill="FFFFFF"/>
+              </w:rPr>
+            </w:pPr>
+          </w:p>
+        </w:tc>
+        <w:tc>
+          <w:tcPr>
+            <w:tcW w:w="1042" w:type="dxa"/>
+          </w:tcPr>
+          <w:p>
+            <w:pPr>
+              <w:spacing w:before="0" w:after="160" w:line="259" w:lineRule="auto"/>
+              <w:rPr>
+                <w:rFonts w:ascii="Calibri Light" w:hAnsi="Calibri Light" w:cs="Calibri Light"/>
+                <w:color w:val="6B6463"/>
+                <w:shd w:val="clear" w:color="auto" w:fill="FFFFFF"/>
+              </w:rPr>
+            </w:pPr>
+          </w:p>
+        </w:tc>
+      </w:tr>
+      <w:tr>
+        <w:tc>
+          <w:tcPr>
+            <w:tcW w:w="5485" w:type="dxa"/>
+          </w:tcPr>
+          <w:p>
+            <w:pPr>
+              <w:spacing w:before="0" w:after="160" w:line="259" w:lineRule="auto"/>
+              <w:rPr>
+                <w:rFonts w:ascii="Calibri Light" w:hAnsi="Calibri Light" w:cs="Calibri Light"/>
+                <w:color w:val="6B6463"/>
+                <w:shd w:val="clear" w:color="auto" w:fill="FFFFFF"/>
+              </w:rPr>
+            </w:pPr>
+            <w:r>
+              <w:rPr>
+                <w:rStyle w:val="normaltextrun"/>
+                <w:rFonts w:ascii="Calibri Light" w:hAnsi="Calibri Light" w:cs="Calibri Light"/>
+                <w:color w:val="6B6463"/>
+                <w:shd w:val="clear" w:color="auto" w:fill="FFFFFF"/>
+              </w:rPr>
+              <w:t>% of farmers with positive attitudes towards mangrove ecosystems protection actions.</w:t>
+            </w:r>
+          </w:p>
+        </w:tc>
+        <w:tc>
+          <w:tcPr>
+            <w:tcW w:w="1710" w:type="dxa"/>
+          </w:tcPr>
+          <w:p>
+            <w:pPr>
+              <w:spacing w:before="0" w:after="160" w:line="259" w:lineRule="auto"/>
+              <w:rPr>
+                <w:rFonts w:ascii="Calibri Light" w:hAnsi="Calibri Light" w:cs="Calibri Light"/>
+                <w:color w:val="6B6463"/>
+                <w:shd w:val="clear" w:color="auto" w:fill="FFFFFF"/>
+              </w:rPr>
+            </w:pPr>
+          </w:p>
+        </w:tc>
+        <w:tc>
+          <w:tcPr>
+            <w:tcW w:w="1113" w:type="dxa"/>
+          </w:tcPr>
+          <w:p>
+            <w:pPr>
+              <w:spacing w:before="0" w:after="160" w:line="259" w:lineRule="auto"/>
+              <w:rPr>
+                <w:rFonts w:ascii="Calibri Light" w:hAnsi="Calibri Light" w:cs="Calibri Light"/>
+                <w:color w:val="6B6463"/>
+                <w:shd w:val="clear" w:color="auto" w:fill="FFFFFF"/>
+              </w:rPr>
+            </w:pPr>
+          </w:p>
+        </w:tc>
+        <w:tc>
+          <w:tcPr>
+            <w:tcW w:w="1042" w:type="dxa"/>
+          </w:tcPr>
+          <w:p>
+            <w:pPr>
+              <w:spacing w:before="0" w:after="160" w:line="259" w:lineRule="auto"/>
+              <w:rPr>
+                <w:rFonts w:ascii="Calibri Light" w:hAnsi="Calibri Light" w:cs="Calibri Light"/>
+                <w:color w:val="6B6463"/>
+                <w:shd w:val="clear" w:color="auto" w:fill="FFFFFF"/>
+              </w:rPr>
+            </w:pPr>
+          </w:p>
+        </w:tc>
+      </w:tr>
+      <w:tr>
+        <w:tc>
+          <w:tcPr>
+            <w:tcW w:w="5485" w:type="dxa"/>
+          </w:tcPr>
+          <w:p>
+            <w:pPr>
+              <w:spacing w:before="0" w:after="160" w:line="259" w:lineRule="auto"/>
+              <w:rPr>
+                <w:rFonts w:ascii="Calibri Light" w:hAnsi="Calibri Light" w:cs="Calibri Light"/>
+                <w:color w:val="6B6463"/>
+                <w:shd w:val="clear" w:color="auto" w:fill="FFFFFF"/>
+              </w:rPr>
+            </w:pPr>
+            <w:r>
+              <w:rPr>
+                <w:rStyle w:val="normaltextrun"/>
+                <w:rFonts w:ascii="Calibri Light" w:hAnsi="Calibri Light" w:cs="Calibri Light"/>
+                <w:color w:val="6B6463"/>
+                <w:shd w:val="clear" w:color="auto" w:fill="FFFFFF"/>
+              </w:rPr>
+              <w:t xml:space="preserve">% of </w:t>
+            </w:r>
+            <w:r>
+              <w:rPr>
+                <w:rStyle w:val="normaltextrun"/>
+                <w:rFonts w:ascii="Calibri Light" w:hAnsi="Calibri Light" w:cs="Calibri Light"/>
+                <w:color w:val="6B6463"/>
+                <w:shd w:val="clear" w:color="auto" w:fill="FFFFFF"/>
+              </w:rPr>
+              <w:t>fishers</w:t>
+            </w:r>
+            <w:r>
+              <w:rPr>
+                <w:rStyle w:val="normaltextrun"/>
+                <w:rFonts w:ascii="Calibri Light" w:hAnsi="Calibri Light" w:cs="Calibri Light"/>
+                <w:color w:val="6B6463"/>
+                <w:shd w:val="clear" w:color="auto" w:fill="FFFFFF"/>
+              </w:rPr>
+              <w:t xml:space="preserve"> with positive attitudes towards mangrove ecosystems protection actions.</w:t>
+            </w:r>
+          </w:p>
+        </w:tc>
+        <w:tc>
+          <w:tcPr>
+            <w:tcW w:w="1710" w:type="dxa"/>
+          </w:tcPr>
+          <w:p>
+            <w:pPr>
+              <w:spacing w:before="0" w:after="160" w:line="259" w:lineRule="auto"/>
+              <w:rPr>
+                <w:rFonts w:ascii="Calibri Light" w:hAnsi="Calibri Light" w:cs="Calibri Light"/>
+                <w:color w:val="6B6463"/>
+                <w:shd w:val="clear" w:color="auto" w:fill="FFFFFF"/>
+              </w:rPr>
+            </w:pPr>
+          </w:p>
+        </w:tc>
+        <w:tc>
+          <w:tcPr>
+            <w:tcW w:w="1113" w:type="dxa"/>
+          </w:tcPr>
+          <w:p>
+            <w:pPr>
+              <w:spacing w:before="0" w:after="160" w:line="259" w:lineRule="auto"/>
+              <w:rPr>
+                <w:rFonts w:ascii="Calibri Light" w:hAnsi="Calibri Light" w:cs="Calibri Light"/>
+                <w:color w:val="6B6463"/>
+                <w:shd w:val="clear" w:color="auto" w:fill="FFFFFF"/>
+              </w:rPr>
+            </w:pPr>
+          </w:p>
+        </w:tc>
+        <w:tc>
+          <w:tcPr>
+            <w:tcW w:w="1042" w:type="dxa"/>
+          </w:tcPr>
+          <w:p>
+            <w:pPr>
+              <w:spacing w:before="0" w:after="160" w:line="259" w:lineRule="auto"/>
+              <w:rPr>
+                <w:rFonts w:ascii="Calibri Light" w:hAnsi="Calibri Light" w:cs="Calibri Light"/>
+                <w:color w:val="6B6463"/>
+                <w:shd w:val="clear" w:color="auto" w:fill="FFFFFF"/>
+              </w:rPr>
+            </w:pPr>
+          </w:p>
+        </w:tc>
+      </w:tr>
+    </w:tbl>
+    <w:p>
+      <w:pPr>
+        <w:spacing w:before="0" w:after="160" w:line="259" w:lineRule="auto"/>
+        <w:rPr>
+          <w:rStyle w:val="normaltextrun"/>
+          <w:rFonts w:ascii="Calibri Light" w:hAnsi="Calibri Light" w:cs="Calibri Light"/>
+          <w:color w:val="6B6463"/>
+          <w:shd w:val="clear" w:color="auto" w:fill="FFFFFF"/>
+        </w:rPr>
+      </w:pPr>
+    </w:p>
+    <w:p>
+      <w:pPr>
         <w:pStyle w:val="Titre3"/>
         <w:rPr>
           <w:rStyle w:val="normaltextrun"/>
@@ -3651,6 +6707,7 @@
           <w:color w:val="6B6463"/>
           <w:shd w:val="clear" w:color="auto" w:fill="FFFFFF"/>
         </w:rPr>
+        <w:lastRenderedPageBreak/>
         <w:t># of activities undertaken by local governance stakeholders towards improved management of Bandeau’s natural resources.</w:t>
       </w:r>
     </w:p>
@@ -10394,6 +13451,23 @@
       <w:lang w:val="en-US" w:eastAsia="en-US"/>
     </w:rPr>
   </w:style>
+  <w:style w:type="paragraph" w:styleId="NormalWeb">
+    <w:name w:val="Normal (Web)"/>
+    <w:basedOn w:val="Normal"/>
+    <w:uiPriority w:val="99"/>
+    <w:semiHidden/>
+    <w:unhideWhenUsed/>
+    <w:rsid w:val="00076BA3"/>
+    <w:pPr>
+      <w:spacing w:before="100" w:beforeAutospacing="1" w:after="100" w:afterAutospacing="1"/>
+    </w:pPr>
+    <w:rPr>
+      <w:rFonts w:ascii="Times New Roman" w:eastAsia="Times New Roman" w:hAnsi="Times New Roman" w:cs="Times New Roman"/>
+      <w:color w:val="auto"/>
+      <w:sz w:val="24"/>
+      <w:szCs w:val="24"/>
+    </w:rPr>
+  </w:style>
 </w:styles>
 </file>
 

</xml_diff>